<commit_message>
create view1 and view 2 (using view1) on marge
</commit_message>
<xml_diff>
--- a/docs/Lab6/ПЗ №6.docx
+++ b/docs/Lab6/ПЗ №6.docx
@@ -1887,6 +1887,7 @@
           <w:rFonts w:ascii="Times New Roman" w:hAnsi="Times New Roman" w:cs="Times New Roman"/>
           <w:sz w:val="28"/>
           <w:szCs w:val="28"/>
+          <w:highlight w:val="green"/>
           <w:lang w:val="uk-UA"/>
         </w:rPr>
         <w:t>– код SQL-запиту CREATE VIEW, який створює уявлення VIEW 2 на основі</w:t>
@@ -1896,6 +1897,7 @@
           <w:rFonts w:ascii="Times New Roman" w:hAnsi="Times New Roman" w:cs="Times New Roman"/>
           <w:sz w:val="28"/>
           <w:szCs w:val="28"/>
+          <w:highlight w:val="green"/>
           <w:lang w:val="uk-UA"/>
         </w:rPr>
         <w:t xml:space="preserve"> </w:t>
@@ -1905,6 +1907,7 @@
           <w:rFonts w:ascii="Times New Roman" w:hAnsi="Times New Roman" w:cs="Times New Roman"/>
           <w:sz w:val="28"/>
           <w:szCs w:val="28"/>
+          <w:highlight w:val="green"/>
           <w:lang w:val="uk-UA"/>
         </w:rPr>
         <w:t>базового уявлення VIEW 1 і використовує алгоритм MERGE;</w:t>
@@ -2512,16 +2515,7 @@
           <w:szCs w:val="28"/>
           <w:lang w:val="uk-UA"/>
         </w:rPr>
-        <w:t xml:space="preserve">Запит </w:t>
-      </w:r>
-      <w:r>
-        <w:rPr>
-          <w:rFonts w:ascii="Times New Roman" w:hAnsi="Times New Roman" w:cs="Times New Roman"/>
-          <w:sz w:val="28"/>
-          <w:szCs w:val="28"/>
-          <w:lang w:val="uk-UA"/>
-        </w:rPr>
-        <w:t>1 (</w:t>
+        <w:t>Запит 1 (</w:t>
       </w:r>
       <w:r>
         <w:rPr>
@@ -2634,16 +2628,7 @@
           <w:szCs w:val="28"/>
           <w:lang w:val="uk-UA"/>
         </w:rPr>
-        <w:t xml:space="preserve">Рисунок 6.9 – Запит </w:t>
-      </w:r>
-      <w:r>
-        <w:rPr>
-          <w:rFonts w:ascii="Times New Roman" w:hAnsi="Times New Roman" w:cs="Times New Roman"/>
-          <w:sz w:val="28"/>
-          <w:szCs w:val="28"/>
-          <w:lang w:val="uk-UA"/>
-        </w:rPr>
-        <w:t>2 (</w:t>
+        <w:t>Рисунок 6.9 – Запит 2 (</w:t>
       </w:r>
       <w:r>
         <w:rPr>
@@ -2661,16 +2646,7 @@
           <w:szCs w:val="28"/>
           <w:lang w:val="uk-UA"/>
         </w:rPr>
-        <w:t>за номером замовлення</w:t>
-      </w:r>
-      <w:r>
-        <w:rPr>
-          <w:rFonts w:ascii="Times New Roman" w:hAnsi="Times New Roman" w:cs="Times New Roman"/>
-          <w:sz w:val="28"/>
-          <w:szCs w:val="28"/>
-          <w:lang w:val="uk-UA"/>
-        </w:rPr>
-        <w:t>)</w:t>
+        <w:t>за номером замовлення)</w:t>
       </w:r>
     </w:p>
     <w:p>
@@ -2736,44 +2712,17 @@
           <w:rFonts w:ascii="Times New Roman" w:hAnsi="Times New Roman" w:cs="Times New Roman"/>
           <w:sz w:val="28"/>
           <w:szCs w:val="28"/>
-          <w:lang w:val="en-US"/>
-        </w:rPr>
-      </w:pPr>
-      <w:r>
-        <w:rPr>
-          <w:rFonts w:ascii="Times New Roman" w:hAnsi="Times New Roman" w:cs="Times New Roman"/>
-          <w:sz w:val="28"/>
-          <w:szCs w:val="28"/>
-          <w:lang w:val="uk-UA"/>
-        </w:rPr>
-        <w:t xml:space="preserve">Рисунок 6.10 – Запит </w:t>
-      </w:r>
-      <w:r>
-        <w:rPr>
-          <w:rFonts w:ascii="Times New Roman" w:hAnsi="Times New Roman" w:cs="Times New Roman"/>
-          <w:sz w:val="28"/>
-          <w:szCs w:val="28"/>
-          <w:lang w:val="uk-UA"/>
-        </w:rPr>
-        <w:t>3 (</w:t>
-      </w:r>
-      <w:r>
-        <w:rPr>
-          <w:rFonts w:ascii="Times New Roman" w:hAnsi="Times New Roman" w:cs="Times New Roman"/>
-          <w:sz w:val="28"/>
-          <w:szCs w:val="28"/>
-          <w:lang w:val="uk-UA"/>
-        </w:rPr>
-        <w:t>на вибірку даних з датою початку 2011-10</w:t>
-      </w:r>
-      <w:r>
-        <w:rPr>
-          <w:rFonts w:ascii="Times New Roman" w:hAnsi="Times New Roman" w:cs="Times New Roman"/>
-          <w:sz w:val="28"/>
-          <w:szCs w:val="28"/>
-          <w:lang w:val="uk-UA"/>
-        </w:rPr>
-        <w:t>)</w:t>
+          <w:lang w:val="uk-UA"/>
+        </w:rPr>
+      </w:pPr>
+      <w:r>
+        <w:rPr>
+          <w:rFonts w:ascii="Times New Roman" w:hAnsi="Times New Roman" w:cs="Times New Roman"/>
+          <w:sz w:val="28"/>
+          <w:szCs w:val="28"/>
+          <w:lang w:val="uk-UA"/>
+        </w:rPr>
+        <w:t>Рисунок 6.10 – Запит 3 (на вибірку даних з датою початку 2011-10)</w:t>
       </w:r>
     </w:p>
     <w:p>
@@ -2935,50 +2884,17 @@
           <w:rFonts w:ascii="Times New Roman" w:hAnsi="Times New Roman" w:cs="Times New Roman"/>
           <w:sz w:val="28"/>
           <w:szCs w:val="28"/>
-        </w:rPr>
-      </w:pPr>
-      <w:r>
-        <w:rPr>
-          <w:rFonts w:ascii="Times New Roman" w:hAnsi="Times New Roman" w:cs="Times New Roman"/>
-          <w:sz w:val="28"/>
-          <w:szCs w:val="28"/>
-          <w:lang w:val="uk-UA"/>
-        </w:rPr>
-        <w:t xml:space="preserve">Рисунок </w:t>
-      </w:r>
-      <w:r>
-        <w:rPr>
-          <w:rFonts w:ascii="Times New Roman" w:hAnsi="Times New Roman" w:cs="Times New Roman"/>
-          <w:sz w:val="28"/>
-          <w:szCs w:val="28"/>
-          <w:lang w:val="uk-UA"/>
-        </w:rPr>
-        <w:t xml:space="preserve">6.11 – Запит </w:t>
-      </w:r>
-      <w:r>
-        <w:rPr>
-          <w:rFonts w:ascii="Times New Roman" w:hAnsi="Times New Roman" w:cs="Times New Roman"/>
-          <w:sz w:val="28"/>
-          <w:szCs w:val="28"/>
-        </w:rPr>
-        <w:t>4 (</w:t>
-      </w:r>
-      <w:r>
-        <w:rPr>
-          <w:rFonts w:ascii="Times New Roman" w:hAnsi="Times New Roman" w:cs="Times New Roman"/>
-          <w:sz w:val="28"/>
-          <w:szCs w:val="28"/>
-          <w:lang w:val="uk-UA"/>
-        </w:rPr>
-        <w:t>на вибірку замовлень з ціною більшою за 2000</w:t>
-      </w:r>
-      <w:r>
-        <w:rPr>
-          <w:rFonts w:ascii="Times New Roman" w:hAnsi="Times New Roman" w:cs="Times New Roman"/>
-          <w:sz w:val="28"/>
-          <w:szCs w:val="28"/>
-        </w:rPr>
-        <w:t>)</w:t>
+          <w:lang w:val="uk-UA"/>
+        </w:rPr>
+      </w:pPr>
+      <w:r>
+        <w:rPr>
+          <w:rFonts w:ascii="Times New Roman" w:hAnsi="Times New Roman" w:cs="Times New Roman"/>
+          <w:sz w:val="28"/>
+          <w:szCs w:val="28"/>
+          <w:lang w:val="uk-UA"/>
+        </w:rPr>
+        <w:t>Рисунок 6.11 – Запит 4 (на вибірку замовлень з ціною більшою за 2000)</w:t>
       </w:r>
     </w:p>
     <w:p>
@@ -3045,42 +2961,17 @@
           <w:rFonts w:ascii="Times New Roman" w:hAnsi="Times New Roman" w:cs="Times New Roman"/>
           <w:sz w:val="28"/>
           <w:szCs w:val="28"/>
-          <w:lang w:val="en-US"/>
-        </w:rPr>
-      </w:pPr>
-      <w:r>
-        <w:rPr>
-          <w:rFonts w:ascii="Times New Roman" w:hAnsi="Times New Roman" w:cs="Times New Roman"/>
-          <w:sz w:val="28"/>
-          <w:szCs w:val="28"/>
-        </w:rPr>
-        <w:t xml:space="preserve">Рисунок </w:t>
-      </w:r>
-      <w:r>
-        <w:rPr>
-          <w:rFonts w:ascii="Times New Roman" w:hAnsi="Times New Roman" w:cs="Times New Roman"/>
-          <w:sz w:val="28"/>
-          <w:szCs w:val="28"/>
-          <w:lang w:val="uk-UA"/>
-        </w:rPr>
-        <w:t xml:space="preserve">6.12 – Запит 5 (Всі замовлення з ім’ям користувача </w:t>
-      </w:r>
-      <w:r>
-        <w:rPr>
-          <w:rFonts w:ascii="Times New Roman" w:hAnsi="Times New Roman" w:cs="Times New Roman"/>
-          <w:sz w:val="28"/>
-          <w:szCs w:val="28"/>
-          <w:lang w:val="en-US"/>
-        </w:rPr>
-        <w:t>Donald</w:t>
-      </w:r>
-      <w:r>
-        <w:rPr>
-          <w:rFonts w:ascii="Times New Roman" w:hAnsi="Times New Roman" w:cs="Times New Roman"/>
-          <w:sz w:val="28"/>
-          <w:szCs w:val="28"/>
-        </w:rPr>
-        <w:t>)</w:t>
+          <w:lang w:val="uk-UA"/>
+        </w:rPr>
+      </w:pPr>
+      <w:r>
+        <w:rPr>
+          <w:rFonts w:ascii="Times New Roman" w:hAnsi="Times New Roman" w:cs="Times New Roman"/>
+          <w:sz w:val="28"/>
+          <w:szCs w:val="28"/>
+          <w:lang w:val="uk-UA"/>
+        </w:rPr>
+        <w:t>Рисунок 6.12 – Запит 5 (Всі замовлення з ім’ям користувача Donald)</w:t>
       </w:r>
     </w:p>
     <w:p>
@@ -3100,24 +2991,7 @@
           <w:szCs w:val="28"/>
           <w:lang w:val="uk-UA"/>
         </w:rPr>
-        <w:t xml:space="preserve">Для наступної вибірки даних, змінимо дані в таблиці, на основі якої побудовано </w:t>
-      </w:r>
-      <w:r>
-        <w:rPr>
-          <w:rFonts w:ascii="Times New Roman" w:hAnsi="Times New Roman" w:cs="Times New Roman"/>
-          <w:sz w:val="28"/>
-          <w:szCs w:val="28"/>
-          <w:lang w:val="en-US"/>
-        </w:rPr>
-        <w:t>view</w:t>
-      </w:r>
-      <w:r>
-        <w:rPr>
-          <w:rFonts w:ascii="Times New Roman" w:hAnsi="Times New Roman" w:cs="Times New Roman"/>
-          <w:sz w:val="28"/>
-          <w:szCs w:val="28"/>
-        </w:rPr>
-        <w:t xml:space="preserve">1. </w:t>
+        <w:t xml:space="preserve">Для наступної вибірки даних, змінимо дані в таблиці, на основі якої побудовано view1. </w:t>
       </w:r>
     </w:p>
     <w:p>
@@ -3204,15 +3078,15 @@
           <w:rFonts w:ascii="Times New Roman" w:hAnsi="Times New Roman" w:cs="Times New Roman"/>
           <w:sz w:val="28"/>
           <w:szCs w:val="28"/>
-          <w:lang w:val="en-US"/>
-        </w:rPr>
-      </w:pPr>
-      <w:r>
-        <w:rPr>
-          <w:rFonts w:ascii="Times New Roman" w:hAnsi="Times New Roman" w:cs="Times New Roman"/>
-          <w:sz w:val="28"/>
-          <w:szCs w:val="28"/>
-          <w:lang w:val="en-US"/>
+          <w:lang w:val="uk-UA"/>
+        </w:rPr>
+      </w:pPr>
+      <w:r>
+        <w:rPr>
+          <w:rFonts w:ascii="Times New Roman" w:hAnsi="Times New Roman" w:cs="Times New Roman"/>
+          <w:sz w:val="28"/>
+          <w:szCs w:val="28"/>
+          <w:lang w:val="uk-UA"/>
         </w:rPr>
         <w:drawing>
           <wp:inline distT="0" distB="0" distL="0" distR="0" wp14:anchorId="5CC16DA0" wp14:editId="6AABF195">
@@ -3259,33 +3133,17 @@
           <w:rFonts w:ascii="Times New Roman" w:hAnsi="Times New Roman" w:cs="Times New Roman"/>
           <w:sz w:val="28"/>
           <w:szCs w:val="28"/>
-        </w:rPr>
-      </w:pPr>
-      <w:r>
-        <w:rPr>
-          <w:rFonts w:ascii="Times New Roman" w:hAnsi="Times New Roman" w:cs="Times New Roman"/>
-          <w:sz w:val="28"/>
-          <w:szCs w:val="28"/>
-          <w:lang w:val="uk-UA"/>
-        </w:rPr>
-        <w:t xml:space="preserve">Рисунок 6.14 – Запит 6 (вивести замовлення у яких користувач має пошту з доменом </w:t>
-      </w:r>
-      <w:r>
-        <w:rPr>
-          <w:rFonts w:ascii="Times New Roman" w:hAnsi="Times New Roman" w:cs="Times New Roman"/>
-          <w:sz w:val="28"/>
-          <w:szCs w:val="28"/>
-          <w:lang w:val="en-US"/>
-        </w:rPr>
-        <w:t>outlook</w:t>
-      </w:r>
-      <w:r>
-        <w:rPr>
-          <w:rFonts w:ascii="Times New Roman" w:hAnsi="Times New Roman" w:cs="Times New Roman"/>
-          <w:sz w:val="28"/>
-          <w:szCs w:val="28"/>
-        </w:rPr>
-        <w:t>)</w:t>
+          <w:lang w:val="uk-UA"/>
+        </w:rPr>
+      </w:pPr>
+      <w:r>
+        <w:rPr>
+          <w:rFonts w:ascii="Times New Roman" w:hAnsi="Times New Roman" w:cs="Times New Roman"/>
+          <w:sz w:val="28"/>
+          <w:szCs w:val="28"/>
+          <w:lang w:val="uk-UA"/>
+        </w:rPr>
+        <w:t>Рисунок 6.14 – Запит 6 (вивести замовлення у яких користувач має пошту з доменом outlook)</w:t>
       </w:r>
     </w:p>
     <w:p>
@@ -3332,6 +3190,19 @@
     </w:p>
     <w:p>
       <w:pPr>
+        <w:spacing w:after="0" w:line="240" w:lineRule="auto"/>
+        <w:ind w:firstLine="709"/>
+        <w:jc w:val="both"/>
+        <w:rPr>
+          <w:rFonts w:ascii="Times New Roman" w:hAnsi="Times New Roman" w:cs="Times New Roman"/>
+          <w:sz w:val="28"/>
+          <w:szCs w:val="28"/>
+          <w:lang w:val="uk-UA"/>
+        </w:rPr>
+      </w:pPr>
+    </w:p>
+    <w:p>
+      <w:pPr>
         <w:spacing w:line="259" w:lineRule="auto"/>
         <w:rPr>
           <w:rFonts w:ascii="Times New Roman" w:hAnsi="Times New Roman" w:cs="Times New Roman"/>
@@ -3340,6 +3211,539 @@
           <w:lang w:val="uk-UA"/>
         </w:rPr>
       </w:pPr>
+      <w:r>
+        <w:rPr>
+          <w:rFonts w:ascii="Times New Roman" w:hAnsi="Times New Roman" w:cs="Times New Roman"/>
+          <w:sz w:val="28"/>
+          <w:szCs w:val="28"/>
+          <w:lang w:val="uk-UA"/>
+        </w:rPr>
+        <w:drawing>
+          <wp:inline distT="0" distB="0" distL="0" distR="0" wp14:anchorId="33C67F60" wp14:editId="0FA5A006">
+            <wp:extent cx="5940425" cy="2825750"/>
+            <wp:effectExtent l="0" t="0" r="3175" b="0"/>
+            <wp:docPr id="80" name="Рисунок 80"/>
+            <wp:cNvGraphicFramePr>
+              <a:graphicFrameLocks xmlns:a="http://schemas.openxmlformats.org/drawingml/2006/main" noChangeAspect="1"/>
+            </wp:cNvGraphicFramePr>
+            <a:graphic xmlns:a="http://schemas.openxmlformats.org/drawingml/2006/main">
+              <a:graphicData uri="http://schemas.openxmlformats.org/drawingml/2006/picture">
+                <pic:pic xmlns:pic="http://schemas.openxmlformats.org/drawingml/2006/picture">
+                  <pic:nvPicPr>
+                    <pic:cNvPr id="1" name=""/>
+                    <pic:cNvPicPr/>
+                  </pic:nvPicPr>
+                  <pic:blipFill>
+                    <a:blip r:embed="rId24"/>
+                    <a:stretch>
+                      <a:fillRect/>
+                    </a:stretch>
+                  </pic:blipFill>
+                  <pic:spPr>
+                    <a:xfrm>
+                      <a:off x="0" y="0"/>
+                      <a:ext cx="5940425" cy="2825750"/>
+                    </a:xfrm>
+                    <a:prstGeom prst="rect">
+                      <a:avLst/>
+                    </a:prstGeom>
+                  </pic:spPr>
+                </pic:pic>
+              </a:graphicData>
+            </a:graphic>
+          </wp:inline>
+        </w:drawing>
+      </w:r>
+    </w:p>
+    <w:p>
+      <w:pPr>
+        <w:spacing w:line="259" w:lineRule="auto"/>
+        <w:jc w:val="center"/>
+        <w:rPr>
+          <w:rFonts w:ascii="Times New Roman" w:hAnsi="Times New Roman" w:cs="Times New Roman"/>
+          <w:sz w:val="28"/>
+          <w:szCs w:val="28"/>
+          <w:lang w:val="uk-UA"/>
+        </w:rPr>
+      </w:pPr>
+      <w:r>
+        <w:rPr>
+          <w:rFonts w:ascii="Times New Roman" w:hAnsi="Times New Roman" w:cs="Times New Roman"/>
+          <w:sz w:val="28"/>
+          <w:szCs w:val="28"/>
+          <w:lang w:val="uk-UA"/>
+        </w:rPr>
+        <w:t>Рисунок 6.15 – Створення представлення view2 на основі view1</w:t>
+      </w:r>
+    </w:p>
+    <w:p>
+      <w:pPr>
+        <w:spacing w:after="0" w:line="240" w:lineRule="auto"/>
+        <w:ind w:firstLine="709"/>
+        <w:jc w:val="both"/>
+        <w:rPr>
+          <w:rFonts w:ascii="Times New Roman" w:hAnsi="Times New Roman" w:cs="Times New Roman"/>
+          <w:sz w:val="28"/>
+          <w:szCs w:val="28"/>
+          <w:lang w:val="uk-UA"/>
+        </w:rPr>
+      </w:pPr>
+      <w:r>
+        <w:rPr>
+          <w:rFonts w:ascii="Times New Roman" w:hAnsi="Times New Roman" w:cs="Times New Roman"/>
+          <w:b/>
+          <w:sz w:val="28"/>
+          <w:szCs w:val="28"/>
+          <w:lang w:val="uk-UA"/>
+        </w:rPr>
+        <w:t>6.3.4</w:t>
+      </w:r>
+      <w:r>
+        <w:rPr>
+          <w:rFonts w:ascii="Times New Roman" w:hAnsi="Times New Roman" w:cs="Times New Roman"/>
+          <w:sz w:val="28"/>
+          <w:szCs w:val="28"/>
+          <w:lang w:val="uk-UA"/>
+        </w:rPr>
+        <w:t xml:space="preserve"> К</w:t>
+      </w:r>
+      <w:r>
+        <w:rPr>
+          <w:rFonts w:ascii="Times New Roman" w:hAnsi="Times New Roman" w:cs="Times New Roman"/>
+          <w:sz w:val="28"/>
+          <w:szCs w:val="28"/>
+          <w:lang w:val="uk-UA"/>
+        </w:rPr>
+        <w:t>од 5-6 SQL-запитів (5 – «5 (90-95)», 6 – «5+ (&gt;95)») на вибірку даних з уявлення VIEW 2 (на основі алгоритму MERGE). Скріншоти результатів виконання SQL-запитів до уявлення VIEW 2;</w:t>
+      </w:r>
+    </w:p>
+    <w:p>
+      <w:pPr>
+        <w:spacing w:line="259" w:lineRule="auto"/>
+        <w:rPr>
+          <w:rFonts w:ascii="Times New Roman" w:hAnsi="Times New Roman" w:cs="Times New Roman"/>
+          <w:sz w:val="28"/>
+          <w:szCs w:val="28"/>
+          <w:lang w:val="uk-UA"/>
+        </w:rPr>
+      </w:pPr>
+    </w:p>
+    <w:p>
+      <w:pPr>
+        <w:spacing w:line="259" w:lineRule="auto"/>
+        <w:jc w:val="center"/>
+        <w:rPr>
+          <w:rFonts w:ascii="Times New Roman" w:hAnsi="Times New Roman" w:cs="Times New Roman"/>
+          <w:sz w:val="28"/>
+          <w:szCs w:val="28"/>
+          <w:lang w:val="uk-UA"/>
+        </w:rPr>
+      </w:pPr>
+      <w:r>
+        <w:rPr>
+          <w:rFonts w:ascii="Times New Roman" w:hAnsi="Times New Roman" w:cs="Times New Roman"/>
+          <w:sz w:val="28"/>
+          <w:szCs w:val="28"/>
+          <w:lang w:val="uk-UA"/>
+        </w:rPr>
+        <w:drawing>
+          <wp:inline distT="0" distB="0" distL="0" distR="0" wp14:anchorId="75E1A881" wp14:editId="21C96934">
+            <wp:extent cx="3611880" cy="2076783"/>
+            <wp:effectExtent l="0" t="0" r="7620" b="0"/>
+            <wp:docPr id="81" name="Рисунок 81"/>
+            <wp:cNvGraphicFramePr>
+              <a:graphicFrameLocks xmlns:a="http://schemas.openxmlformats.org/drawingml/2006/main" noChangeAspect="1"/>
+            </wp:cNvGraphicFramePr>
+            <a:graphic xmlns:a="http://schemas.openxmlformats.org/drawingml/2006/main">
+              <a:graphicData uri="http://schemas.openxmlformats.org/drawingml/2006/picture">
+                <pic:pic xmlns:pic="http://schemas.openxmlformats.org/drawingml/2006/picture">
+                  <pic:nvPicPr>
+                    <pic:cNvPr id="1" name=""/>
+                    <pic:cNvPicPr/>
+                  </pic:nvPicPr>
+                  <pic:blipFill>
+                    <a:blip r:embed="rId25"/>
+                    <a:stretch>
+                      <a:fillRect/>
+                    </a:stretch>
+                  </pic:blipFill>
+                  <pic:spPr>
+                    <a:xfrm>
+                      <a:off x="0" y="0"/>
+                      <a:ext cx="3653082" cy="2100474"/>
+                    </a:xfrm>
+                    <a:prstGeom prst="rect">
+                      <a:avLst/>
+                    </a:prstGeom>
+                  </pic:spPr>
+                </pic:pic>
+              </a:graphicData>
+            </a:graphic>
+          </wp:inline>
+        </w:drawing>
+      </w:r>
+    </w:p>
+    <w:p>
+      <w:pPr>
+        <w:spacing w:line="259" w:lineRule="auto"/>
+        <w:jc w:val="center"/>
+        <w:rPr>
+          <w:rFonts w:ascii="Times New Roman" w:hAnsi="Times New Roman" w:cs="Times New Roman"/>
+          <w:sz w:val="28"/>
+          <w:szCs w:val="28"/>
+          <w:lang w:val="uk-UA"/>
+        </w:rPr>
+      </w:pPr>
+      <w:r>
+        <w:rPr>
+          <w:rFonts w:ascii="Times New Roman" w:hAnsi="Times New Roman" w:cs="Times New Roman"/>
+          <w:sz w:val="28"/>
+          <w:szCs w:val="28"/>
+          <w:lang w:val="uk-UA"/>
+        </w:rPr>
+        <w:t>Рисунок 6.16 – Запит 1 (вибірка всіх даних)</w:t>
+      </w:r>
+    </w:p>
+    <w:p>
+      <w:pPr>
+        <w:spacing w:line="259" w:lineRule="auto"/>
+        <w:jc w:val="center"/>
+        <w:rPr>
+          <w:rFonts w:ascii="Times New Roman" w:hAnsi="Times New Roman" w:cs="Times New Roman"/>
+          <w:sz w:val="28"/>
+          <w:szCs w:val="28"/>
+          <w:lang w:val="uk-UA"/>
+        </w:rPr>
+      </w:pPr>
+      <w:r>
+        <w:rPr>
+          <w:rFonts w:ascii="Times New Roman" w:hAnsi="Times New Roman" w:cs="Times New Roman"/>
+          <w:sz w:val="28"/>
+          <w:szCs w:val="28"/>
+          <w:lang w:val="uk-UA"/>
+        </w:rPr>
+        <w:drawing>
+          <wp:inline distT="0" distB="0" distL="0" distR="0" wp14:anchorId="6EFF7803" wp14:editId="227ADD8D">
+            <wp:extent cx="4347455" cy="1516380"/>
+            <wp:effectExtent l="0" t="0" r="0" b="7620"/>
+            <wp:docPr id="82" name="Рисунок 82"/>
+            <wp:cNvGraphicFramePr>
+              <a:graphicFrameLocks xmlns:a="http://schemas.openxmlformats.org/drawingml/2006/main" noChangeAspect="1"/>
+            </wp:cNvGraphicFramePr>
+            <a:graphic xmlns:a="http://schemas.openxmlformats.org/drawingml/2006/main">
+              <a:graphicData uri="http://schemas.openxmlformats.org/drawingml/2006/picture">
+                <pic:pic xmlns:pic="http://schemas.openxmlformats.org/drawingml/2006/picture">
+                  <pic:nvPicPr>
+                    <pic:cNvPr id="1" name=""/>
+                    <pic:cNvPicPr/>
+                  </pic:nvPicPr>
+                  <pic:blipFill>
+                    <a:blip r:embed="rId26"/>
+                    <a:stretch>
+                      <a:fillRect/>
+                    </a:stretch>
+                  </pic:blipFill>
+                  <pic:spPr>
+                    <a:xfrm>
+                      <a:off x="0" y="0"/>
+                      <a:ext cx="4413056" cy="1539261"/>
+                    </a:xfrm>
+                    <a:prstGeom prst="rect">
+                      <a:avLst/>
+                    </a:prstGeom>
+                  </pic:spPr>
+                </pic:pic>
+              </a:graphicData>
+            </a:graphic>
+          </wp:inline>
+        </w:drawing>
+      </w:r>
+    </w:p>
+    <w:p>
+      <w:pPr>
+        <w:spacing w:line="259" w:lineRule="auto"/>
+        <w:jc w:val="center"/>
+        <w:rPr>
+          <w:rFonts w:ascii="Times New Roman" w:hAnsi="Times New Roman" w:cs="Times New Roman"/>
+          <w:sz w:val="28"/>
+          <w:szCs w:val="28"/>
+          <w:lang w:val="uk-UA"/>
+        </w:rPr>
+      </w:pPr>
+      <w:r>
+        <w:rPr>
+          <w:rFonts w:ascii="Times New Roman" w:hAnsi="Times New Roman" w:cs="Times New Roman"/>
+          <w:sz w:val="28"/>
+          <w:szCs w:val="28"/>
+          <w:lang w:val="uk-UA"/>
+        </w:rPr>
+        <w:t>Рисунок 6.17 – Запит 2 (вибірка всіх даних з непарними номерами замовлень)</w:t>
+      </w:r>
+    </w:p>
+    <w:p>
+      <w:pPr>
+        <w:spacing w:line="259" w:lineRule="auto"/>
+        <w:jc w:val="center"/>
+        <w:rPr>
+          <w:rFonts w:ascii="Times New Roman" w:hAnsi="Times New Roman" w:cs="Times New Roman"/>
+          <w:sz w:val="28"/>
+          <w:szCs w:val="28"/>
+          <w:lang w:val="uk-UA"/>
+        </w:rPr>
+      </w:pPr>
+      <w:r>
+        <w:rPr>
+          <w:rFonts w:ascii="Times New Roman" w:hAnsi="Times New Roman" w:cs="Times New Roman"/>
+          <w:sz w:val="28"/>
+          <w:szCs w:val="28"/>
+          <w:lang w:val="uk-UA"/>
+        </w:rPr>
+        <w:lastRenderedPageBreak/>
+        <w:drawing>
+          <wp:inline distT="0" distB="0" distL="0" distR="0" wp14:anchorId="7A150D7E" wp14:editId="19EB2EA0">
+            <wp:extent cx="5940425" cy="1640840"/>
+            <wp:effectExtent l="0" t="0" r="3175" b="0"/>
+            <wp:docPr id="83" name="Рисунок 83"/>
+            <wp:cNvGraphicFramePr>
+              <a:graphicFrameLocks xmlns:a="http://schemas.openxmlformats.org/drawingml/2006/main" noChangeAspect="1"/>
+            </wp:cNvGraphicFramePr>
+            <a:graphic xmlns:a="http://schemas.openxmlformats.org/drawingml/2006/main">
+              <a:graphicData uri="http://schemas.openxmlformats.org/drawingml/2006/picture">
+                <pic:pic xmlns:pic="http://schemas.openxmlformats.org/drawingml/2006/picture">
+                  <pic:nvPicPr>
+                    <pic:cNvPr id="1" name=""/>
+                    <pic:cNvPicPr/>
+                  </pic:nvPicPr>
+                  <pic:blipFill>
+                    <a:blip r:embed="rId27"/>
+                    <a:stretch>
+                      <a:fillRect/>
+                    </a:stretch>
+                  </pic:blipFill>
+                  <pic:spPr>
+                    <a:xfrm>
+                      <a:off x="0" y="0"/>
+                      <a:ext cx="5940425" cy="1640840"/>
+                    </a:xfrm>
+                    <a:prstGeom prst="rect">
+                      <a:avLst/>
+                    </a:prstGeom>
+                  </pic:spPr>
+                </pic:pic>
+              </a:graphicData>
+            </a:graphic>
+          </wp:inline>
+        </w:drawing>
+      </w:r>
+    </w:p>
+    <w:p>
+      <w:pPr>
+        <w:spacing w:line="259" w:lineRule="auto"/>
+        <w:jc w:val="center"/>
+        <w:rPr>
+          <w:rFonts w:ascii="Times New Roman" w:hAnsi="Times New Roman" w:cs="Times New Roman"/>
+          <w:sz w:val="28"/>
+          <w:szCs w:val="28"/>
+          <w:lang w:val="uk-UA"/>
+        </w:rPr>
+      </w:pPr>
+      <w:r>
+        <w:rPr>
+          <w:rFonts w:ascii="Times New Roman" w:hAnsi="Times New Roman" w:cs="Times New Roman"/>
+          <w:sz w:val="28"/>
+          <w:szCs w:val="28"/>
+          <w:lang w:val="uk-UA"/>
+        </w:rPr>
+        <w:t xml:space="preserve">Рисунок 6.18 </w:t>
+      </w:r>
+      <w:r>
+        <w:rPr>
+          <w:rFonts w:ascii="Times New Roman" w:hAnsi="Times New Roman" w:cs="Times New Roman"/>
+          <w:sz w:val="28"/>
+          <w:szCs w:val="28"/>
+          <w:lang w:val="uk-UA"/>
+        </w:rPr>
+        <w:t>–</w:t>
+      </w:r>
+      <w:r>
+        <w:rPr>
+          <w:rFonts w:ascii="Times New Roman" w:hAnsi="Times New Roman" w:cs="Times New Roman"/>
+          <w:sz w:val="28"/>
+          <w:szCs w:val="28"/>
+          <w:lang w:val="uk-UA"/>
+        </w:rPr>
+        <w:t xml:space="preserve"> </w:t>
+      </w:r>
+      <w:r>
+        <w:rPr>
+          <w:rFonts w:ascii="Times New Roman" w:hAnsi="Times New Roman" w:cs="Times New Roman"/>
+          <w:sz w:val="28"/>
+          <w:szCs w:val="28"/>
+          <w:lang w:val="uk-UA"/>
+        </w:rPr>
+        <w:t>Запит 3 (вибірка парних номерів замовлень в яких телефон починається з 9)</w:t>
+      </w:r>
+    </w:p>
+    <w:p>
+      <w:pPr>
+        <w:spacing w:line="259" w:lineRule="auto"/>
+        <w:jc w:val="center"/>
+        <w:rPr>
+          <w:rFonts w:ascii="Times New Roman" w:hAnsi="Times New Roman" w:cs="Times New Roman"/>
+          <w:sz w:val="28"/>
+          <w:szCs w:val="28"/>
+          <w:lang w:val="en-US"/>
+        </w:rPr>
+      </w:pPr>
+      <w:r>
+        <w:rPr>
+          <w:rFonts w:ascii="Times New Roman" w:hAnsi="Times New Roman" w:cs="Times New Roman"/>
+          <w:sz w:val="28"/>
+          <w:szCs w:val="28"/>
+          <w:lang w:val="en-US"/>
+        </w:rPr>
+        <w:drawing>
+          <wp:inline distT="0" distB="0" distL="0" distR="0" wp14:anchorId="1F09C9DB" wp14:editId="32CBB91D">
+            <wp:extent cx="4328160" cy="1532321"/>
+            <wp:effectExtent l="0" t="0" r="0" b="0"/>
+            <wp:docPr id="84" name="Рисунок 84"/>
+            <wp:cNvGraphicFramePr>
+              <a:graphicFrameLocks xmlns:a="http://schemas.openxmlformats.org/drawingml/2006/main" noChangeAspect="1"/>
+            </wp:cNvGraphicFramePr>
+            <a:graphic xmlns:a="http://schemas.openxmlformats.org/drawingml/2006/main">
+              <a:graphicData uri="http://schemas.openxmlformats.org/drawingml/2006/picture">
+                <pic:pic xmlns:pic="http://schemas.openxmlformats.org/drawingml/2006/picture">
+                  <pic:nvPicPr>
+                    <pic:cNvPr id="1" name=""/>
+                    <pic:cNvPicPr/>
+                  </pic:nvPicPr>
+                  <pic:blipFill>
+                    <a:blip r:embed="rId28"/>
+                    <a:stretch>
+                      <a:fillRect/>
+                    </a:stretch>
+                  </pic:blipFill>
+                  <pic:spPr>
+                    <a:xfrm>
+                      <a:off x="0" y="0"/>
+                      <a:ext cx="4381682" cy="1551270"/>
+                    </a:xfrm>
+                    <a:prstGeom prst="rect">
+                      <a:avLst/>
+                    </a:prstGeom>
+                  </pic:spPr>
+                </pic:pic>
+              </a:graphicData>
+            </a:graphic>
+          </wp:inline>
+        </w:drawing>
+      </w:r>
+    </w:p>
+    <w:p>
+      <w:pPr>
+        <w:spacing w:line="259" w:lineRule="auto"/>
+        <w:jc w:val="center"/>
+        <w:rPr>
+          <w:rFonts w:ascii="Times New Roman" w:hAnsi="Times New Roman" w:cs="Times New Roman"/>
+          <w:sz w:val="28"/>
+          <w:szCs w:val="28"/>
+          <w:lang w:val="uk-UA"/>
+        </w:rPr>
+      </w:pPr>
+      <w:r>
+        <w:rPr>
+          <w:rFonts w:ascii="Times New Roman" w:hAnsi="Times New Roman" w:cs="Times New Roman"/>
+          <w:sz w:val="28"/>
+          <w:szCs w:val="28"/>
+          <w:lang w:val="uk-UA"/>
+        </w:rPr>
+        <w:t>Рисунок 6.19 – Запит 4 (підрахунок кількості замовлень 2012 року)</w:t>
+      </w:r>
+    </w:p>
+    <w:p>
+      <w:pPr>
+        <w:spacing w:line="259" w:lineRule="auto"/>
+        <w:jc w:val="center"/>
+        <w:rPr>
+          <w:rFonts w:ascii="Times New Roman" w:hAnsi="Times New Roman" w:cs="Times New Roman"/>
+          <w:sz w:val="28"/>
+          <w:szCs w:val="28"/>
+          <w:lang w:val="en-US"/>
+        </w:rPr>
+      </w:pPr>
+      <w:r>
+        <w:rPr>
+          <w:rFonts w:ascii="Times New Roman" w:hAnsi="Times New Roman" w:cs="Times New Roman"/>
+          <w:sz w:val="28"/>
+          <w:szCs w:val="28"/>
+          <w:lang w:val="en-US"/>
+        </w:rPr>
+        <w:drawing>
+          <wp:inline distT="0" distB="0" distL="0" distR="0" wp14:anchorId="4023E68A" wp14:editId="3A1C2F0D">
+            <wp:extent cx="4361696" cy="1508760"/>
+            <wp:effectExtent l="0" t="0" r="1270" b="0"/>
+            <wp:docPr id="85" name="Рисунок 85"/>
+            <wp:cNvGraphicFramePr>
+              <a:graphicFrameLocks xmlns:a="http://schemas.openxmlformats.org/drawingml/2006/main" noChangeAspect="1"/>
+            </wp:cNvGraphicFramePr>
+            <a:graphic xmlns:a="http://schemas.openxmlformats.org/drawingml/2006/main">
+              <a:graphicData uri="http://schemas.openxmlformats.org/drawingml/2006/picture">
+                <pic:pic xmlns:pic="http://schemas.openxmlformats.org/drawingml/2006/picture">
+                  <pic:nvPicPr>
+                    <pic:cNvPr id="1" name=""/>
+                    <pic:cNvPicPr/>
+                  </pic:nvPicPr>
+                  <pic:blipFill>
+                    <a:blip r:embed="rId29"/>
+                    <a:stretch>
+                      <a:fillRect/>
+                    </a:stretch>
+                  </pic:blipFill>
+                  <pic:spPr>
+                    <a:xfrm>
+                      <a:off x="0" y="0"/>
+                      <a:ext cx="4372419" cy="1512469"/>
+                    </a:xfrm>
+                    <a:prstGeom prst="rect">
+                      <a:avLst/>
+                    </a:prstGeom>
+                  </pic:spPr>
+                </pic:pic>
+              </a:graphicData>
+            </a:graphic>
+          </wp:inline>
+        </w:drawing>
+      </w:r>
+    </w:p>
+    <w:p>
+      <w:pPr>
+        <w:spacing w:line="259" w:lineRule="auto"/>
+        <w:jc w:val="center"/>
+        <w:rPr>
+          <w:rFonts w:ascii="Times New Roman" w:hAnsi="Times New Roman" w:cs="Times New Roman"/>
+          <w:sz w:val="28"/>
+          <w:szCs w:val="28"/>
+          <w:lang w:val="uk-UA"/>
+        </w:rPr>
+      </w:pPr>
+      <w:r>
+        <w:rPr>
+          <w:rFonts w:ascii="Times New Roman" w:hAnsi="Times New Roman" w:cs="Times New Roman"/>
+          <w:sz w:val="28"/>
+          <w:szCs w:val="28"/>
+          <w:lang w:val="uk-UA"/>
+        </w:rPr>
+        <w:t xml:space="preserve">Рисунок 6.20 – Запит 5 (підрахунок ціни замовлень за 2012 </w:t>
+      </w:r>
+      <w:r>
+        <w:rPr>
+          <w:rFonts w:ascii="Times New Roman" w:hAnsi="Times New Roman" w:cs="Times New Roman"/>
+          <w:sz w:val="28"/>
+          <w:szCs w:val="28"/>
+          <w:lang w:val="uk-UA"/>
+        </w:rPr>
+        <w:t>рік)</w:t>
+      </w:r>
       <w:bookmarkStart w:id="1" w:name="_GoBack"/>
       <w:bookmarkEnd w:id="1"/>
     </w:p>
@@ -6598,7 +7002,7 @@
   <w:style w:type="paragraph" w:default="1" w:styleId="a0">
     <w:name w:val="Normal"/>
     <w:qFormat/>
-    <w:rsid w:val="002E7375"/>
+    <w:rsid w:val="00004898"/>
     <w:pPr>
       <w:spacing w:line="256" w:lineRule="auto"/>
     </w:pPr>
@@ -7023,7 +7427,7 @@
 </file>
 
 <file path=customXml/itemProps1.xml><?xml version="1.0" encoding="utf-8"?>
-<ds:datastoreItem xmlns:ds="http://schemas.openxmlformats.org/officeDocument/2006/customXml" ds:itemID="{1F569354-8B26-4B6A-AF56-CA54C241C201}">
+<ds:datastoreItem xmlns:ds="http://schemas.openxmlformats.org/officeDocument/2006/customXml" ds:itemID="{FDA7F8B0-8D7F-4CAC-9ECF-2D0D6B88CD74}">
   <ds:schemaRefs>
     <ds:schemaRef ds:uri="http://schemas.openxmlformats.org/officeDocument/2006/bibliography"/>
   </ds:schemaRefs>

</xml_diff>

<commit_message>
finish lab 6. Created 4 views for inno
</commit_message>
<xml_diff>
--- a/docs/Lab6/ПЗ №6.docx
+++ b/docs/Lab6/ПЗ №6.docx
@@ -603,39 +603,7 @@
           <w:sz w:val="28"/>
           <w:lang w:val="uk-UA"/>
         </w:rPr>
-        <w:t>– набуття практичних навичок зі створення тимчасових таблиць, що</w:t>
-      </w:r>
-      <w:r>
-        <w:rPr>
-          <w:rFonts w:ascii="Times New Roman" w:hAnsi="Times New Roman" w:cs="Times New Roman"/>
-          <w:sz w:val="28"/>
-          <w:lang w:val="uk-UA"/>
-        </w:rPr>
-        <w:t xml:space="preserve"> </w:t>
-      </w:r>
-      <w:r>
-        <w:rPr>
-          <w:rFonts w:ascii="Times New Roman" w:hAnsi="Times New Roman" w:cs="Times New Roman"/>
-          <w:sz w:val="28"/>
-          <w:lang w:val="uk-UA"/>
-        </w:rPr>
-        <w:t>використовуються як джерело даних SQL-запитів на вибірку й модифікацію</w:t>
-      </w:r>
-      <w:r>
-        <w:rPr>
-          <w:rFonts w:ascii="Times New Roman" w:hAnsi="Times New Roman" w:cs="Times New Roman"/>
-          <w:sz w:val="28"/>
-          <w:lang w:val="uk-UA"/>
-        </w:rPr>
-        <w:t xml:space="preserve"> </w:t>
-      </w:r>
-      <w:r>
-        <w:rPr>
-          <w:rFonts w:ascii="Times New Roman" w:hAnsi="Times New Roman" w:cs="Times New Roman"/>
-          <w:sz w:val="28"/>
-          <w:lang w:val="uk-UA"/>
-        </w:rPr>
-        <w:t>даних;</w:t>
+        <w:t>– набуття практичних навичок зі створення тимчасових таблиць, що використовуються як джерело даних SQL-запитів на вибірку й модифікацію даних;</w:t>
       </w:r>
     </w:p>
     <w:p>
@@ -654,39 +622,7 @@
           <w:sz w:val="28"/>
           <w:lang w:val="uk-UA"/>
         </w:rPr>
-        <w:t>– набуття практичних навичок з розробки уявлень (VIEW), що</w:t>
-      </w:r>
-      <w:r>
-        <w:rPr>
-          <w:rFonts w:ascii="Times New Roman" w:hAnsi="Times New Roman" w:cs="Times New Roman"/>
-          <w:sz w:val="28"/>
-          <w:lang w:val="uk-UA"/>
-        </w:rPr>
-        <w:t xml:space="preserve"> </w:t>
-      </w:r>
-      <w:r>
-        <w:rPr>
-          <w:rFonts w:ascii="Times New Roman" w:hAnsi="Times New Roman" w:cs="Times New Roman"/>
-          <w:sz w:val="28"/>
-          <w:lang w:val="uk-UA"/>
-        </w:rPr>
-        <w:t>використовуються як джерело даних SQL-запитів на вибірку й модифікацію</w:t>
-      </w:r>
-      <w:r>
-        <w:rPr>
-          <w:rFonts w:ascii="Times New Roman" w:hAnsi="Times New Roman" w:cs="Times New Roman"/>
-          <w:sz w:val="28"/>
-          <w:lang w:val="uk-UA"/>
-        </w:rPr>
-        <w:t xml:space="preserve"> </w:t>
-      </w:r>
-      <w:r>
-        <w:rPr>
-          <w:rFonts w:ascii="Times New Roman" w:hAnsi="Times New Roman" w:cs="Times New Roman"/>
-          <w:sz w:val="28"/>
-          <w:lang w:val="uk-UA"/>
-        </w:rPr>
-        <w:t>даних;</w:t>
+        <w:t>– набуття практичних навичок з розробки уявлень (VIEW), що використовуються як джерело даних SQL-запитів на вибірку й модифікацію даних;</w:t>
       </w:r>
     </w:p>
     <w:p>
@@ -705,55 +641,7 @@
           <w:sz w:val="28"/>
           <w:lang w:val="uk-UA"/>
         </w:rPr>
-        <w:t>– набуття практичних навичок з розробки SQL-запитів на вибірку й</w:t>
-      </w:r>
-      <w:r>
-        <w:rPr>
-          <w:rFonts w:ascii="Times New Roman" w:hAnsi="Times New Roman" w:cs="Times New Roman"/>
-          <w:sz w:val="28"/>
-          <w:lang w:val="uk-UA"/>
-        </w:rPr>
-        <w:t xml:space="preserve"> </w:t>
-      </w:r>
-      <w:r>
-        <w:rPr>
-          <w:rFonts w:ascii="Times New Roman" w:hAnsi="Times New Roman" w:cs="Times New Roman"/>
-          <w:sz w:val="28"/>
-          <w:lang w:val="uk-UA"/>
-        </w:rPr>
-        <w:t>модифікації даних з використанням уявлень (VIEW) і тимчасових таблиць для</w:t>
-      </w:r>
-      <w:r>
-        <w:rPr>
-          <w:rFonts w:ascii="Times New Roman" w:hAnsi="Times New Roman" w:cs="Times New Roman"/>
-          <w:sz w:val="28"/>
-          <w:lang w:val="uk-UA"/>
-        </w:rPr>
-        <w:t xml:space="preserve"> </w:t>
-      </w:r>
-      <w:r>
-        <w:rPr>
-          <w:rFonts w:ascii="Times New Roman" w:hAnsi="Times New Roman" w:cs="Times New Roman"/>
-          <w:sz w:val="28"/>
-          <w:lang w:val="uk-UA"/>
-        </w:rPr>
-        <w:t>забезпечення основних бізнес-процесів високонавантаженої інформаційної</w:t>
-      </w:r>
-      <w:r>
-        <w:rPr>
-          <w:rFonts w:ascii="Times New Roman" w:hAnsi="Times New Roman" w:cs="Times New Roman"/>
-          <w:sz w:val="28"/>
-          <w:lang w:val="uk-UA"/>
-        </w:rPr>
-        <w:t xml:space="preserve"> </w:t>
-      </w:r>
-      <w:r>
-        <w:rPr>
-          <w:rFonts w:ascii="Times New Roman" w:hAnsi="Times New Roman" w:cs="Times New Roman"/>
-          <w:sz w:val="28"/>
-          <w:lang w:val="uk-UA"/>
-        </w:rPr>
-        <w:t>системи;</w:t>
+        <w:t>– набуття практичних навичок з розробки SQL-запитів на вибірку й модифікації даних з використанням уявлень (VIEW) і тимчасових таблиць для забезпечення основних бізнес-процесів високонавантаженої інформаційної системи;</w:t>
       </w:r>
     </w:p>
     <w:p>
@@ -772,23 +660,7 @@
           <w:sz w:val="28"/>
           <w:lang w:val="uk-UA"/>
         </w:rPr>
-        <w:t>– формування необхідних практичних умінь для аналізу плану виконання</w:t>
-      </w:r>
-      <w:r>
-        <w:rPr>
-          <w:rFonts w:ascii="Times New Roman" w:hAnsi="Times New Roman" w:cs="Times New Roman"/>
-          <w:sz w:val="28"/>
-          <w:lang w:val="uk-UA"/>
-        </w:rPr>
-        <w:t xml:space="preserve"> </w:t>
-      </w:r>
-      <w:r>
-        <w:rPr>
-          <w:rFonts w:ascii="Times New Roman" w:hAnsi="Times New Roman" w:cs="Times New Roman"/>
-          <w:sz w:val="28"/>
-          <w:lang w:val="uk-UA"/>
-        </w:rPr>
-        <w:t>SQL-запитів до уявлень (VIEW) за допомогою оператора EXPLAIN;</w:t>
+        <w:t>– формування необхідних практичних умінь для аналізу плану виконання SQL-запитів до уявлень (VIEW) за допомогою оператора EXPLAIN;</w:t>
       </w:r>
     </w:p>
     <w:p>
@@ -880,23 +752,7 @@
           <w:sz w:val="28"/>
           <w:lang w:val="uk-UA"/>
         </w:rPr>
-        <w:t>– формування необхідних практичних умінь для створення уявлень</w:t>
-      </w:r>
-      <w:r>
-        <w:rPr>
-          <w:rFonts w:ascii="Times New Roman" w:hAnsi="Times New Roman" w:cs="Times New Roman"/>
-          <w:sz w:val="28"/>
-          <w:lang w:val="uk-UA"/>
-        </w:rPr>
-        <w:t xml:space="preserve"> </w:t>
-      </w:r>
-      <w:r>
-        <w:rPr>
-          <w:rFonts w:ascii="Times New Roman" w:hAnsi="Times New Roman" w:cs="Times New Roman"/>
-          <w:sz w:val="28"/>
-          <w:lang w:val="uk-UA"/>
-        </w:rPr>
-        <w:t>(VIEW), з урахуванням особливостей роботи високонавантажених інформаційних систем зберігання даних.</w:t>
+        <w:t>– формування необхідних практичних умінь для створення уявлень (VIEW), з урахуванням особливостей роботи високонавантажених інформаційних систем зберігання даних.</w:t>
       </w:r>
       <w:r>
         <w:rPr>
@@ -970,14 +826,16 @@
         <w:spacing w:after="200" w:line="360" w:lineRule="auto"/>
         <w:rPr>
           <w:rFonts w:ascii="Times New Roman" w:hAnsi="Times New Roman" w:cs="Times New Roman"/>
-          <w:sz w:val="28"/>
-          <w:szCs w:val="28"/>
-          <w:lang w:val="uk-UA"/>
-        </w:rPr>
-      </w:pPr>
-      <w:r>
-        <w:rPr>
-          <w:rFonts w:ascii="Times New Roman" w:hAnsi="Times New Roman" w:cs="Times New Roman"/>
+          <w:b/>
+          <w:sz w:val="28"/>
+          <w:szCs w:val="28"/>
+          <w:lang w:val="uk-UA"/>
+        </w:rPr>
+      </w:pPr>
+      <w:r>
+        <w:rPr>
+          <w:rFonts w:ascii="Times New Roman" w:hAnsi="Times New Roman" w:cs="Times New Roman"/>
+          <w:b/>
           <w:sz w:val="28"/>
           <w:szCs w:val="28"/>
           <w:lang w:val="uk-UA"/>
@@ -1005,25 +863,7 @@
           <w:szCs w:val="28"/>
           <w:lang w:val="uk-UA"/>
         </w:rPr>
-        <w:t>– код SQL-запиту, що використовується для створення тимчасової</w:t>
-      </w:r>
-      <w:r>
-        <w:rPr>
-          <w:rFonts w:ascii="Times New Roman" w:hAnsi="Times New Roman" w:cs="Times New Roman"/>
-          <w:sz w:val="28"/>
-          <w:szCs w:val="28"/>
-          <w:lang w:val="uk-UA"/>
-        </w:rPr>
-        <w:t xml:space="preserve"> </w:t>
-      </w:r>
-      <w:r>
-        <w:rPr>
-          <w:rFonts w:ascii="Times New Roman" w:hAnsi="Times New Roman" w:cs="Times New Roman"/>
-          <w:sz w:val="28"/>
-          <w:szCs w:val="28"/>
-          <w:lang w:val="uk-UA"/>
-        </w:rPr>
-        <w:t>таблиці;</w:t>
+        <w:t>– код SQL-запиту, що використовується для створення тимчасової таблиці;</w:t>
       </w:r>
     </w:p>
     <w:p>
@@ -1045,25 +885,7 @@
           <w:szCs w:val="28"/>
           <w:lang w:val="uk-UA"/>
         </w:rPr>
-        <w:t>– код SQL-запитів до тимчасової таблиці з операторами SELECT, UPDATE,</w:t>
-      </w:r>
-      <w:r>
-        <w:rPr>
-          <w:rFonts w:ascii="Times New Roman" w:hAnsi="Times New Roman" w:cs="Times New Roman"/>
-          <w:sz w:val="28"/>
-          <w:szCs w:val="28"/>
-          <w:lang w:val="uk-UA"/>
-        </w:rPr>
-        <w:t xml:space="preserve"> </w:t>
-      </w:r>
-      <w:r>
-        <w:rPr>
-          <w:rFonts w:ascii="Times New Roman" w:hAnsi="Times New Roman" w:cs="Times New Roman"/>
-          <w:sz w:val="28"/>
-          <w:szCs w:val="28"/>
-          <w:lang w:val="uk-UA"/>
-        </w:rPr>
-        <w:t>DELETE і INSERT.</w:t>
+        <w:t>– код SQL-запитів до тимчасової таблиці з операторами SELECT, UPDATE, DELETE і INSERT.</w:t>
       </w:r>
     </w:p>
     <w:p>
@@ -1085,25 +907,7 @@
           <w:szCs w:val="28"/>
           <w:lang w:val="uk-UA"/>
         </w:rPr>
-        <w:t>– скріншоти результатів виконання SQL-запитів до тимчасової таблиці для</w:t>
-      </w:r>
-      <w:r>
-        <w:rPr>
-          <w:rFonts w:ascii="Times New Roman" w:hAnsi="Times New Roman" w:cs="Times New Roman"/>
-          <w:sz w:val="28"/>
-          <w:szCs w:val="28"/>
-          <w:lang w:val="uk-UA"/>
-        </w:rPr>
-        <w:t xml:space="preserve"> </w:t>
-      </w:r>
-      <w:r>
-        <w:rPr>
-          <w:rFonts w:ascii="Times New Roman" w:hAnsi="Times New Roman" w:cs="Times New Roman"/>
-          <w:sz w:val="28"/>
-          <w:szCs w:val="28"/>
-          <w:lang w:val="uk-UA"/>
-        </w:rPr>
-        <w:t>двох іменованих підключень (сесій) «name1» і «name2»;</w:t>
+        <w:t>– скріншоти результатів виконання SQL-запитів до тимчасової таблиці для двох іменованих підключень (сесій) «name1» і «name2»;</w:t>
       </w:r>
     </w:p>
     <w:p>
@@ -1220,6 +1024,7 @@
       <w:r>
         <w:rPr>
           <w:rFonts w:ascii="Times New Roman" w:hAnsi="Times New Roman" w:cs="Times New Roman"/>
+          <w:noProof/>
           <w:sz w:val="28"/>
           <w:szCs w:val="28"/>
           <w:lang w:val="uk-UA"/>
@@ -1296,6 +1101,7 @@
       <w:r>
         <w:rPr>
           <w:rFonts w:ascii="Times New Roman" w:hAnsi="Times New Roman" w:cs="Times New Roman"/>
+          <w:noProof/>
           <w:sz w:val="28"/>
           <w:szCs w:val="28"/>
           <w:lang w:val="uk-UA"/>
@@ -1373,6 +1179,7 @@
       <w:r>
         <w:rPr>
           <w:rFonts w:ascii="Times New Roman" w:hAnsi="Times New Roman" w:cs="Times New Roman"/>
+          <w:noProof/>
           <w:sz w:val="28"/>
           <w:szCs w:val="28"/>
           <w:lang w:val="uk-UA"/>
@@ -1432,16 +1239,7 @@
           <w:szCs w:val="28"/>
           <w:lang w:val="uk-UA"/>
         </w:rPr>
-        <w:t>Рисунок 6.4</w:t>
-      </w:r>
-      <w:r>
-        <w:rPr>
-          <w:rFonts w:ascii="Times New Roman" w:hAnsi="Times New Roman" w:cs="Times New Roman"/>
-          <w:sz w:val="28"/>
-          <w:szCs w:val="28"/>
-          <w:lang w:val="uk-UA"/>
-        </w:rPr>
-        <w:t xml:space="preserve"> – Запит </w:t>
+        <w:t xml:space="preserve">Рисунок 6.4 – Запит </w:t>
       </w:r>
       <w:r>
         <w:rPr>
@@ -1475,6 +1273,7 @@
       <w:r>
         <w:rPr>
           <w:rFonts w:ascii="Times New Roman" w:hAnsi="Times New Roman" w:cs="Times New Roman"/>
+          <w:noProof/>
           <w:sz w:val="28"/>
           <w:szCs w:val="28"/>
           <w:lang w:val="uk-UA"/>
@@ -1534,34 +1333,7 @@
           <w:szCs w:val="28"/>
           <w:lang w:val="uk-UA"/>
         </w:rPr>
-        <w:t>Рисунок 6.5</w:t>
-      </w:r>
-      <w:r>
-        <w:rPr>
-          <w:rFonts w:ascii="Times New Roman" w:hAnsi="Times New Roman" w:cs="Times New Roman"/>
-          <w:sz w:val="28"/>
-          <w:szCs w:val="28"/>
-          <w:lang w:val="uk-UA"/>
-        </w:rPr>
-        <w:t xml:space="preserve"> – Запит </w:t>
-      </w:r>
-      <w:r>
-        <w:rPr>
-          <w:rFonts w:ascii="Times New Roman" w:hAnsi="Times New Roman" w:cs="Times New Roman"/>
-          <w:sz w:val="28"/>
-          <w:szCs w:val="28"/>
-          <w:lang w:val="uk-UA"/>
-        </w:rPr>
-        <w:t>DELETE</w:t>
-      </w:r>
-      <w:r>
-        <w:rPr>
-          <w:rFonts w:ascii="Times New Roman" w:hAnsi="Times New Roman" w:cs="Times New Roman"/>
-          <w:sz w:val="28"/>
-          <w:szCs w:val="28"/>
-          <w:lang w:val="uk-UA"/>
-        </w:rPr>
-        <w:t xml:space="preserve"> до тимчасової таблиці </w:t>
+        <w:t xml:space="preserve">Рисунок 6.5 – Запит DELETE до тимчасової таблиці </w:t>
       </w:r>
     </w:p>
     <w:p>
@@ -1577,6 +1349,7 @@
       <w:r>
         <w:rPr>
           <w:rFonts w:ascii="Times New Roman" w:hAnsi="Times New Roman" w:cs="Times New Roman"/>
+          <w:noProof/>
           <w:sz w:val="28"/>
           <w:szCs w:val="28"/>
           <w:lang w:val="uk-UA"/>
@@ -1645,75 +1418,372 @@
         <w:spacing w:after="200" w:line="360" w:lineRule="auto"/>
         <w:rPr>
           <w:rFonts w:ascii="Times New Roman" w:hAnsi="Times New Roman" w:cs="Times New Roman"/>
-          <w:sz w:val="28"/>
-          <w:szCs w:val="28"/>
-          <w:lang w:val="uk-UA"/>
-        </w:rPr>
-      </w:pPr>
-      <w:r>
-        <w:rPr>
-          <w:rFonts w:ascii="Times New Roman" w:hAnsi="Times New Roman" w:cs="Times New Roman"/>
+          <w:b/>
+          <w:sz w:val="28"/>
+          <w:szCs w:val="28"/>
+          <w:lang w:val="uk-UA"/>
+        </w:rPr>
+      </w:pPr>
+      <w:r>
+        <w:rPr>
+          <w:rFonts w:ascii="Times New Roman" w:hAnsi="Times New Roman" w:cs="Times New Roman"/>
+          <w:b/>
           <w:sz w:val="28"/>
           <w:szCs w:val="28"/>
           <w:lang w:val="uk-UA"/>
         </w:rPr>
         <w:t>Завдання 6.2</w:t>
+      </w:r>
+    </w:p>
+    <w:p>
+      <w:pPr>
+        <w:spacing w:after="200" w:line="360" w:lineRule="auto"/>
+        <w:rPr>
+          <w:rFonts w:ascii="Times New Roman" w:hAnsi="Times New Roman" w:cs="Times New Roman"/>
+          <w:sz w:val="28"/>
+          <w:szCs w:val="28"/>
+          <w:lang w:val="uk-UA"/>
+        </w:rPr>
+      </w:pPr>
+      <w:r>
+        <w:rPr>
+          <w:rFonts w:ascii="Times New Roman" w:hAnsi="Times New Roman" w:cs="Times New Roman"/>
+          <w:sz w:val="28"/>
+          <w:szCs w:val="28"/>
+          <w:lang w:val="uk-UA"/>
+        </w:rPr>
+        <w:t>Таблиця 6.2 – Таблиця створених представлень та їх призначень</w:t>
       </w:r>
     </w:p>
     <w:tbl>
       <w:tblPr>
         <w:tblStyle w:val="a5"/>
-        <w:tblW w:w="0" w:type="auto"/>
+        <w:tblW w:w="10774" w:type="dxa"/>
+        <w:tblInd w:w="-998" w:type="dxa"/>
         <w:tblLook w:val="04A0" w:firstRow="1" w:lastRow="0" w:firstColumn="1" w:lastColumn="0" w:noHBand="0" w:noVBand="1"/>
       </w:tblPr>
       <w:tblGrid>
-        <w:gridCol w:w="3115"/>
-        <w:gridCol w:w="3115"/>
-        <w:gridCol w:w="3115"/>
+        <w:gridCol w:w="709"/>
+        <w:gridCol w:w="1135"/>
+        <w:gridCol w:w="8930"/>
       </w:tblGrid>
       <w:tr>
         <w:tc>
           <w:tcPr>
-            <w:tcW w:w="3115" w:type="dxa"/>
+            <w:tcW w:w="709" w:type="dxa"/>
           </w:tcPr>
           <w:p>
             <w:pPr>
               <w:spacing w:after="200" w:line="360" w:lineRule="auto"/>
               <w:rPr>
                 <w:rFonts w:ascii="Times New Roman" w:hAnsi="Times New Roman" w:cs="Times New Roman"/>
-                <w:sz w:val="28"/>
                 <w:szCs w:val="28"/>
                 <w:lang w:val="uk-UA"/>
               </w:rPr>
             </w:pPr>
+            <w:r>
+              <w:rPr>
+                <w:rFonts w:ascii="Times New Roman" w:hAnsi="Times New Roman" w:cs="Times New Roman"/>
+                <w:szCs w:val="28"/>
+                <w:lang w:val="uk-UA"/>
+              </w:rPr>
+              <w:t xml:space="preserve">№ </w:t>
+            </w:r>
           </w:p>
         </w:tc>
         <w:tc>
           <w:tcPr>
-            <w:tcW w:w="3115" w:type="dxa"/>
+            <w:tcW w:w="1135" w:type="dxa"/>
           </w:tcPr>
           <w:p>
             <w:pPr>
               <w:spacing w:after="200" w:line="360" w:lineRule="auto"/>
               <w:rPr>
                 <w:rFonts w:ascii="Times New Roman" w:hAnsi="Times New Roman" w:cs="Times New Roman"/>
-                <w:sz w:val="28"/>
                 <w:szCs w:val="28"/>
                 <w:lang w:val="uk-UA"/>
               </w:rPr>
             </w:pPr>
+            <w:r>
+              <w:rPr>
+                <w:rFonts w:ascii="Times New Roman" w:hAnsi="Times New Roman" w:cs="Times New Roman"/>
+                <w:szCs w:val="28"/>
+                <w:lang w:val="uk-UA"/>
+              </w:rPr>
+              <w:t xml:space="preserve">Назва </w:t>
+            </w:r>
           </w:p>
         </w:tc>
         <w:tc>
           <w:tcPr>
-            <w:tcW w:w="3115" w:type="dxa"/>
+            <w:tcW w:w="8930" w:type="dxa"/>
           </w:tcPr>
           <w:p>
             <w:pPr>
               <w:spacing w:after="200" w:line="360" w:lineRule="auto"/>
               <w:rPr>
                 <w:rFonts w:ascii="Times New Roman" w:hAnsi="Times New Roman" w:cs="Times New Roman"/>
-                <w:sz w:val="28"/>
+                <w:szCs w:val="28"/>
+                <w:lang w:val="uk-UA"/>
+              </w:rPr>
+            </w:pPr>
+            <w:r>
+              <w:rPr>
+                <w:rFonts w:ascii="Times New Roman" w:hAnsi="Times New Roman" w:cs="Times New Roman"/>
+                <w:szCs w:val="28"/>
+                <w:lang w:val="uk-UA"/>
+              </w:rPr>
+              <w:t>Призначення</w:t>
+            </w:r>
+          </w:p>
+        </w:tc>
+      </w:tr>
+      <w:tr>
+        <w:trPr>
+          <w:trHeight w:val="219"/>
+        </w:trPr>
+        <w:tc>
+          <w:tcPr>
+            <w:tcW w:w="709" w:type="dxa"/>
+          </w:tcPr>
+          <w:p>
+            <w:pPr>
+              <w:spacing w:after="200" w:line="360" w:lineRule="auto"/>
+              <w:rPr>
+                <w:rFonts w:ascii="Times New Roman" w:hAnsi="Times New Roman" w:cs="Times New Roman"/>
+                <w:szCs w:val="28"/>
+                <w:lang w:val="en-US"/>
+              </w:rPr>
+            </w:pPr>
+            <w:r>
+              <w:rPr>
+                <w:rFonts w:ascii="Times New Roman" w:hAnsi="Times New Roman" w:cs="Times New Roman"/>
+                <w:szCs w:val="28"/>
+                <w:lang w:val="en-US"/>
+              </w:rPr>
+              <w:t>1</w:t>
+            </w:r>
+          </w:p>
+        </w:tc>
+        <w:tc>
+          <w:tcPr>
+            <w:tcW w:w="1135" w:type="dxa"/>
+          </w:tcPr>
+          <w:p>
+            <w:pPr>
+              <w:spacing w:after="200" w:line="360" w:lineRule="auto"/>
+              <w:rPr>
+                <w:rFonts w:ascii="Times New Roman" w:hAnsi="Times New Roman" w:cs="Times New Roman"/>
+                <w:szCs w:val="28"/>
+                <w:lang w:val="en-US"/>
+              </w:rPr>
+            </w:pPr>
+            <w:r>
+              <w:rPr>
+                <w:rFonts w:ascii="Times New Roman" w:hAnsi="Times New Roman" w:cs="Times New Roman"/>
+                <w:szCs w:val="28"/>
+                <w:lang w:val="en-US"/>
+              </w:rPr>
+              <w:t>view1</w:t>
+            </w:r>
+          </w:p>
+        </w:tc>
+        <w:tc>
+          <w:tcPr>
+            <w:tcW w:w="8930" w:type="dxa"/>
+          </w:tcPr>
+          <w:p>
+            <w:pPr>
+              <w:spacing w:line="360" w:lineRule="auto"/>
+              <w:rPr>
+                <w:rFonts w:ascii="Times New Roman" w:hAnsi="Times New Roman" w:cs="Times New Roman"/>
+                <w:szCs w:val="28"/>
+                <w:lang w:val="uk-UA"/>
+              </w:rPr>
+            </w:pPr>
+            <w:r>
+              <w:rPr>
+                <w:rFonts w:ascii="Times New Roman" w:hAnsi="Times New Roman" w:cs="Times New Roman"/>
+                <w:szCs w:val="28"/>
+                <w:lang w:val="uk-UA"/>
+              </w:rPr>
+              <w:t>Представлення створене для відображення замовлень, розрахунку кінцевої ціни, виведення контактних даних користувача.</w:t>
+            </w:r>
+          </w:p>
+        </w:tc>
+      </w:tr>
+      <w:tr>
+        <w:trPr>
+          <w:trHeight w:val="722"/>
+        </w:trPr>
+        <w:tc>
+          <w:tcPr>
+            <w:tcW w:w="709" w:type="dxa"/>
+          </w:tcPr>
+          <w:p>
+            <w:pPr>
+              <w:spacing w:after="200" w:line="360" w:lineRule="auto"/>
+              <w:rPr>
+                <w:rFonts w:ascii="Times New Roman" w:hAnsi="Times New Roman" w:cs="Times New Roman"/>
+                <w:szCs w:val="28"/>
+                <w:lang w:val="en-US"/>
+              </w:rPr>
+            </w:pPr>
+            <w:r>
+              <w:rPr>
+                <w:rFonts w:ascii="Times New Roman" w:hAnsi="Times New Roman" w:cs="Times New Roman"/>
+                <w:szCs w:val="28"/>
+                <w:lang w:val="en-US"/>
+              </w:rPr>
+              <w:t>2</w:t>
+            </w:r>
+          </w:p>
+        </w:tc>
+        <w:tc>
+          <w:tcPr>
+            <w:tcW w:w="1135" w:type="dxa"/>
+          </w:tcPr>
+          <w:p>
+            <w:pPr>
+              <w:spacing w:after="200" w:line="360" w:lineRule="auto"/>
+              <w:rPr>
+                <w:rFonts w:ascii="Times New Roman" w:hAnsi="Times New Roman" w:cs="Times New Roman"/>
+                <w:szCs w:val="28"/>
+                <w:lang w:val="en-US"/>
+              </w:rPr>
+            </w:pPr>
+            <w:r>
+              <w:rPr>
+                <w:rFonts w:ascii="Times New Roman" w:hAnsi="Times New Roman" w:cs="Times New Roman"/>
+                <w:szCs w:val="28"/>
+                <w:lang w:val="en-US"/>
+              </w:rPr>
+              <w:t>view2</w:t>
+            </w:r>
+          </w:p>
+        </w:tc>
+        <w:tc>
+          <w:tcPr>
+            <w:tcW w:w="8930" w:type="dxa"/>
+          </w:tcPr>
+          <w:p>
+            <w:pPr>
+              <w:spacing w:line="360" w:lineRule="auto"/>
+              <w:rPr>
+                <w:rFonts w:ascii="Times New Roman" w:hAnsi="Times New Roman" w:cs="Times New Roman"/>
+                <w:szCs w:val="28"/>
+                <w:lang w:val="uk-UA"/>
+              </w:rPr>
+            </w:pPr>
+            <w:r>
+              <w:rPr>
+                <w:rFonts w:ascii="Times New Roman" w:hAnsi="Times New Roman" w:cs="Times New Roman"/>
+                <w:szCs w:val="28"/>
+                <w:lang w:val="uk-UA"/>
+              </w:rPr>
+              <w:t>П</w:t>
+            </w:r>
+            <w:r>
+              <w:rPr>
+                <w:rFonts w:ascii="Times New Roman" w:hAnsi="Times New Roman" w:cs="Times New Roman"/>
+                <w:szCs w:val="28"/>
+                <w:lang w:val="uk-UA"/>
+              </w:rPr>
+              <w:t xml:space="preserve">редставлення сформоване на основі попереднього </w:t>
+            </w:r>
+            <w:r>
+              <w:rPr>
+                <w:rFonts w:ascii="Times New Roman" w:hAnsi="Times New Roman" w:cs="Times New Roman"/>
+                <w:szCs w:val="28"/>
+                <w:lang w:val="uk-UA"/>
+              </w:rPr>
+              <w:t xml:space="preserve">з </w:t>
+            </w:r>
+            <w:r>
+              <w:rPr>
+                <w:rFonts w:ascii="Times New Roman" w:hAnsi="Times New Roman" w:cs="Times New Roman"/>
+                <w:szCs w:val="28"/>
+                <w:lang w:val="uk-UA"/>
+              </w:rPr>
+              <w:t>вибіркою замовлень в яких ціна більша за 4000</w:t>
+            </w:r>
+          </w:p>
+        </w:tc>
+      </w:tr>
+      <w:tr>
+        <w:tc>
+          <w:tcPr>
+            <w:tcW w:w="709" w:type="dxa"/>
+          </w:tcPr>
+          <w:p>
+            <w:pPr>
+              <w:spacing w:after="200" w:line="360" w:lineRule="auto"/>
+              <w:rPr>
+                <w:rFonts w:ascii="Times New Roman" w:hAnsi="Times New Roman" w:cs="Times New Roman"/>
+                <w:szCs w:val="28"/>
+                <w:lang w:val="en-US"/>
+              </w:rPr>
+            </w:pPr>
+            <w:r>
+              <w:rPr>
+                <w:rFonts w:ascii="Times New Roman" w:hAnsi="Times New Roman" w:cs="Times New Roman"/>
+                <w:szCs w:val="28"/>
+                <w:lang w:val="en-US"/>
+              </w:rPr>
+              <w:t>3</w:t>
+            </w:r>
+          </w:p>
+        </w:tc>
+        <w:tc>
+          <w:tcPr>
+            <w:tcW w:w="1135" w:type="dxa"/>
+          </w:tcPr>
+          <w:p>
+            <w:pPr>
+              <w:spacing w:after="200" w:line="360" w:lineRule="auto"/>
+              <w:rPr>
+                <w:rFonts w:ascii="Times New Roman" w:hAnsi="Times New Roman" w:cs="Times New Roman"/>
+                <w:szCs w:val="28"/>
+                <w:lang w:val="en-US"/>
+              </w:rPr>
+            </w:pPr>
+            <w:r>
+              <w:rPr>
+                <w:rFonts w:ascii="Times New Roman" w:hAnsi="Times New Roman" w:cs="Times New Roman"/>
+                <w:szCs w:val="28"/>
+                <w:lang w:val="en-US"/>
+              </w:rPr>
+              <w:t>view3</w:t>
+            </w:r>
+          </w:p>
+        </w:tc>
+        <w:tc>
+          <w:tcPr>
+            <w:tcW w:w="8930" w:type="dxa"/>
+          </w:tcPr>
+          <w:p>
+            <w:pPr>
+              <w:spacing w:line="259" w:lineRule="auto"/>
+              <w:rPr>
+                <w:rFonts w:ascii="Times New Roman" w:hAnsi="Times New Roman" w:cs="Times New Roman"/>
+                <w:szCs w:val="28"/>
+                <w:lang w:val="uk-UA"/>
+              </w:rPr>
+            </w:pPr>
+            <w:r>
+              <w:rPr>
+                <w:rFonts w:ascii="Times New Roman" w:hAnsi="Times New Roman" w:cs="Times New Roman"/>
+                <w:szCs w:val="28"/>
+                <w:lang w:val="uk-UA"/>
+              </w:rPr>
+              <w:t xml:space="preserve">Створене представлення відображає дані про користувачів та їх ролі </w:t>
+            </w:r>
+          </w:p>
+          <w:p>
+            <w:pPr>
+              <w:spacing w:after="200" w:line="360" w:lineRule="auto"/>
+              <w:rPr>
+                <w:rFonts w:ascii="Times New Roman" w:hAnsi="Times New Roman" w:cs="Times New Roman"/>
                 <w:szCs w:val="28"/>
                 <w:lang w:val="uk-UA"/>
               </w:rPr>
@@ -1721,18 +1791,86 @@
           </w:p>
         </w:tc>
       </w:tr>
+      <w:tr>
+        <w:tc>
+          <w:tcPr>
+            <w:tcW w:w="709" w:type="dxa"/>
+          </w:tcPr>
+          <w:p>
+            <w:pPr>
+              <w:spacing w:after="200" w:line="360" w:lineRule="auto"/>
+              <w:rPr>
+                <w:rFonts w:ascii="Times New Roman" w:hAnsi="Times New Roman" w:cs="Times New Roman"/>
+                <w:szCs w:val="28"/>
+                <w:lang w:val="en-US"/>
+              </w:rPr>
+            </w:pPr>
+            <w:r>
+              <w:rPr>
+                <w:rFonts w:ascii="Times New Roman" w:hAnsi="Times New Roman" w:cs="Times New Roman"/>
+                <w:szCs w:val="28"/>
+                <w:lang w:val="en-US"/>
+              </w:rPr>
+              <w:t>4</w:t>
+            </w:r>
+          </w:p>
+        </w:tc>
+        <w:tc>
+          <w:tcPr>
+            <w:tcW w:w="1135" w:type="dxa"/>
+          </w:tcPr>
+          <w:p>
+            <w:pPr>
+              <w:spacing w:after="200" w:line="360" w:lineRule="auto"/>
+              <w:rPr>
+                <w:rFonts w:ascii="Times New Roman" w:hAnsi="Times New Roman" w:cs="Times New Roman"/>
+                <w:szCs w:val="28"/>
+                <w:lang w:val="en-US"/>
+              </w:rPr>
+            </w:pPr>
+            <w:r>
+              <w:rPr>
+                <w:rFonts w:ascii="Times New Roman" w:hAnsi="Times New Roman" w:cs="Times New Roman"/>
+                <w:szCs w:val="28"/>
+                <w:lang w:val="en-US"/>
+              </w:rPr>
+              <w:t>view4</w:t>
+            </w:r>
+          </w:p>
+        </w:tc>
+        <w:tc>
+          <w:tcPr>
+            <w:tcW w:w="8930" w:type="dxa"/>
+          </w:tcPr>
+          <w:p>
+            <w:pPr>
+              <w:spacing w:after="200" w:line="360" w:lineRule="auto"/>
+              <w:rPr>
+                <w:rFonts w:ascii="Times New Roman" w:hAnsi="Times New Roman" w:cs="Times New Roman"/>
+                <w:szCs w:val="28"/>
+                <w:lang w:val="uk-UA"/>
+              </w:rPr>
+            </w:pPr>
+            <w:r>
+              <w:rPr>
+                <w:rFonts w:ascii="Times New Roman" w:hAnsi="Times New Roman" w:cs="Times New Roman"/>
+                <w:szCs w:val="28"/>
+                <w:lang w:val="uk-UA"/>
+              </w:rPr>
+              <w:t>Б</w:t>
+            </w:r>
+            <w:r>
+              <w:rPr>
+                <w:rFonts w:ascii="Times New Roman" w:hAnsi="Times New Roman" w:cs="Times New Roman"/>
+                <w:szCs w:val="28"/>
+                <w:lang w:val="uk-UA"/>
+              </w:rPr>
+              <w:t>удується на основі попереднього відбираючи дані чоловіків, зареєстрованих пізніше 2011-01-01 року.</w:t>
+            </w:r>
+          </w:p>
+        </w:tc>
+      </w:tr>
     </w:tbl>
-    <w:p>
-      <w:pPr>
-        <w:spacing w:after="200" w:line="360" w:lineRule="auto"/>
-        <w:rPr>
-          <w:rFonts w:ascii="Times New Roman" w:hAnsi="Times New Roman" w:cs="Times New Roman"/>
-          <w:sz w:val="28"/>
-          <w:szCs w:val="28"/>
-          <w:lang w:val="uk-UA"/>
-        </w:rPr>
-      </w:pPr>
-    </w:p>
     <w:p>
       <w:pPr>
         <w:spacing w:after="200" w:line="360" w:lineRule="auto"/>
@@ -1781,30 +1919,9 @@
           <w:rFonts w:ascii="Times New Roman" w:hAnsi="Times New Roman" w:cs="Times New Roman"/>
           <w:sz w:val="28"/>
           <w:szCs w:val="28"/>
-          <w:highlight w:val="green"/>
-          <w:lang w:val="uk-UA"/>
-        </w:rPr>
-        <w:t>– код SQL-запиту CREATE VIEW, який створює базове уявлення VIEW 1 і</w:t>
-      </w:r>
-      <w:r>
-        <w:rPr>
-          <w:rFonts w:ascii="Times New Roman" w:hAnsi="Times New Roman" w:cs="Times New Roman"/>
-          <w:sz w:val="28"/>
-          <w:szCs w:val="28"/>
-          <w:highlight w:val="green"/>
-          <w:lang w:val="uk-UA"/>
-        </w:rPr>
-        <w:t xml:space="preserve"> </w:t>
-      </w:r>
-      <w:r>
-        <w:rPr>
-          <w:rFonts w:ascii="Times New Roman" w:hAnsi="Times New Roman" w:cs="Times New Roman"/>
-          <w:sz w:val="28"/>
-          <w:szCs w:val="28"/>
-          <w:highlight w:val="green"/>
-          <w:lang w:val="uk-UA"/>
-        </w:rPr>
-        <w:t>використовує алгоритм MERGE;</w:t>
+          <w:lang w:val="uk-UA"/>
+        </w:rPr>
+        <w:t>– код SQL-запиту CREATE VIEW, який створює базове уявлення VIEW 1 і використовує алгоритм MERGE;</w:t>
       </w:r>
     </w:p>
     <w:p>
@@ -1824,50 +1941,9 @@
           <w:rFonts w:ascii="Times New Roman" w:hAnsi="Times New Roman" w:cs="Times New Roman"/>
           <w:sz w:val="28"/>
           <w:szCs w:val="28"/>
-          <w:highlight w:val="green"/>
-          <w:lang w:val="uk-UA"/>
-        </w:rPr>
-        <w:t>– код 5-6 SQL-запитів (5 – «5 (90-95)», 6 – «5+ (&gt;95)») на вибірку</w:t>
-      </w:r>
-      <w:r>
-        <w:rPr>
-          <w:rFonts w:ascii="Times New Roman" w:hAnsi="Times New Roman" w:cs="Times New Roman"/>
-          <w:sz w:val="28"/>
-          <w:szCs w:val="28"/>
-          <w:highlight w:val="green"/>
-          <w:lang w:val="uk-UA"/>
-        </w:rPr>
-        <w:t xml:space="preserve"> </w:t>
-      </w:r>
-      <w:r>
-        <w:rPr>
-          <w:rFonts w:ascii="Times New Roman" w:hAnsi="Times New Roman" w:cs="Times New Roman"/>
-          <w:sz w:val="28"/>
-          <w:szCs w:val="28"/>
-          <w:highlight w:val="green"/>
-          <w:lang w:val="uk-UA"/>
-        </w:rPr>
-        <w:t>даних з базового уявлення VIEW 1 (на основі алгоритму MERGE). Скріншоти</w:t>
-      </w:r>
-      <w:r>
-        <w:rPr>
-          <w:rFonts w:ascii="Times New Roman" w:hAnsi="Times New Roman" w:cs="Times New Roman"/>
-          <w:sz w:val="28"/>
-          <w:szCs w:val="28"/>
-          <w:highlight w:val="green"/>
-          <w:lang w:val="uk-UA"/>
-        </w:rPr>
-        <w:t xml:space="preserve"> </w:t>
-      </w:r>
-      <w:r>
-        <w:rPr>
-          <w:rFonts w:ascii="Times New Roman" w:hAnsi="Times New Roman" w:cs="Times New Roman"/>
-          <w:sz w:val="28"/>
-          <w:szCs w:val="28"/>
-          <w:highlight w:val="green"/>
-          <w:lang w:val="uk-UA"/>
-        </w:rPr>
-        <w:t>результатів виконання SQL-запитів до уявлення VIEW 1;</w:t>
+          <w:lang w:val="uk-UA"/>
+        </w:rPr>
+        <w:t>– код 5-6 SQL-запитів (5 – «5 (90-95)», 6 – «5+ (&gt;95)») на вибірку даних з базового уявлення VIEW 1 (на основі алгоритму MERGE). Скріншоти результатів виконання SQL-запитів до уявлення VIEW 1;</w:t>
       </w:r>
     </w:p>
     <w:p>
@@ -1887,30 +1963,9 @@
           <w:rFonts w:ascii="Times New Roman" w:hAnsi="Times New Roman" w:cs="Times New Roman"/>
           <w:sz w:val="28"/>
           <w:szCs w:val="28"/>
-          <w:highlight w:val="green"/>
-          <w:lang w:val="uk-UA"/>
-        </w:rPr>
-        <w:t>– код SQL-запиту CREATE VIEW, який створює уявлення VIEW 2 на основі</w:t>
-      </w:r>
-      <w:r>
-        <w:rPr>
-          <w:rFonts w:ascii="Times New Roman" w:hAnsi="Times New Roman" w:cs="Times New Roman"/>
-          <w:sz w:val="28"/>
-          <w:szCs w:val="28"/>
-          <w:highlight w:val="green"/>
-          <w:lang w:val="uk-UA"/>
-        </w:rPr>
-        <w:t xml:space="preserve"> </w:t>
-      </w:r>
-      <w:r>
-        <w:rPr>
-          <w:rFonts w:ascii="Times New Roman" w:hAnsi="Times New Roman" w:cs="Times New Roman"/>
-          <w:sz w:val="28"/>
-          <w:szCs w:val="28"/>
-          <w:highlight w:val="green"/>
-          <w:lang w:val="uk-UA"/>
-        </w:rPr>
-        <w:t>базового уявлення VIEW 1 і використовує алгоритм MERGE;</w:t>
+          <w:lang w:val="uk-UA"/>
+        </w:rPr>
+        <w:t>– код SQL-запиту CREATE VIEW, який створює уявлення VIEW 2 на основі базового уявлення VIEW 1 і використовує алгоритм MERGE;</w:t>
       </w:r>
     </w:p>
     <w:p>
@@ -1932,43 +1987,7 @@
           <w:szCs w:val="28"/>
           <w:lang w:val="uk-UA"/>
         </w:rPr>
-        <w:t>– код 5-6 SQL-запитів (5 – «5 (90-95)», 6 – «5+ (&gt;95)») на вибірку</w:t>
-      </w:r>
-      <w:r>
-        <w:rPr>
-          <w:rFonts w:ascii="Times New Roman" w:hAnsi="Times New Roman" w:cs="Times New Roman"/>
-          <w:sz w:val="28"/>
-          <w:szCs w:val="28"/>
-          <w:lang w:val="uk-UA"/>
-        </w:rPr>
-        <w:t xml:space="preserve"> </w:t>
-      </w:r>
-      <w:r>
-        <w:rPr>
-          <w:rFonts w:ascii="Times New Roman" w:hAnsi="Times New Roman" w:cs="Times New Roman"/>
-          <w:sz w:val="28"/>
-          <w:szCs w:val="28"/>
-          <w:lang w:val="uk-UA"/>
-        </w:rPr>
-        <w:t>даних з уявлення VIEW 2 (на основі алгоритму MERGE). Скріншоти результатів</w:t>
-      </w:r>
-      <w:r>
-        <w:rPr>
-          <w:rFonts w:ascii="Times New Roman" w:hAnsi="Times New Roman" w:cs="Times New Roman"/>
-          <w:sz w:val="28"/>
-          <w:szCs w:val="28"/>
-          <w:lang w:val="uk-UA"/>
-        </w:rPr>
-        <w:t xml:space="preserve"> </w:t>
-      </w:r>
-      <w:r>
-        <w:rPr>
-          <w:rFonts w:ascii="Times New Roman" w:hAnsi="Times New Roman" w:cs="Times New Roman"/>
-          <w:sz w:val="28"/>
-          <w:szCs w:val="28"/>
-          <w:lang w:val="uk-UA"/>
-        </w:rPr>
-        <w:t>виконання SQL-запитів до уявлення VIEW 2;</w:t>
+        <w:t>– код 5-6 SQL-запитів (5 – «5 (90-95)», 6 – «5+ (&gt;95)») на вибірку даних з уявлення VIEW 2 (на основі алгоритму MERGE). Скріншоти результатів виконання SQL-запитів до уявлення VIEW 2;</w:t>
       </w:r>
     </w:p>
     <w:p>
@@ -1990,25 +2009,7 @@
           <w:szCs w:val="28"/>
           <w:lang w:val="uk-UA"/>
         </w:rPr>
-        <w:t>– код SQL-запиту CREATE VIEW, який створює базове уявлення VIEW 3 і</w:t>
-      </w:r>
-      <w:r>
-        <w:rPr>
-          <w:rFonts w:ascii="Times New Roman" w:hAnsi="Times New Roman" w:cs="Times New Roman"/>
-          <w:sz w:val="28"/>
-          <w:szCs w:val="28"/>
-          <w:lang w:val="uk-UA"/>
-        </w:rPr>
-        <w:t xml:space="preserve"> </w:t>
-      </w:r>
-      <w:r>
-        <w:rPr>
-          <w:rFonts w:ascii="Times New Roman" w:hAnsi="Times New Roman" w:cs="Times New Roman"/>
-          <w:sz w:val="28"/>
-          <w:szCs w:val="28"/>
-          <w:lang w:val="uk-UA"/>
-        </w:rPr>
-        <w:t>використовує алгоритм TEMPTABLE;</w:t>
+        <w:t>– код SQL-запиту CREATE VIEW, який створює базове уявлення VIEW 3 і використовує алгоритм TEMPTABLE;</w:t>
       </w:r>
     </w:p>
     <w:p>
@@ -2030,61 +2031,17 @@
           <w:szCs w:val="28"/>
           <w:lang w:val="uk-UA"/>
         </w:rPr>
-        <w:t>– код 5-6 SQL-запитів (5 – «5 (90-95)», 6 – «5+ (&gt;95)») на вибірку</w:t>
-      </w:r>
-      <w:r>
-        <w:rPr>
-          <w:rFonts w:ascii="Times New Roman" w:hAnsi="Times New Roman" w:cs="Times New Roman"/>
-          <w:sz w:val="28"/>
-          <w:szCs w:val="28"/>
-          <w:lang w:val="uk-UA"/>
-        </w:rPr>
-        <w:t xml:space="preserve"> </w:t>
-      </w:r>
-      <w:r>
-        <w:rPr>
-          <w:rFonts w:ascii="Times New Roman" w:hAnsi="Times New Roman" w:cs="Times New Roman"/>
-          <w:sz w:val="28"/>
-          <w:szCs w:val="28"/>
-          <w:lang w:val="uk-UA"/>
-        </w:rPr>
-        <w:t>даних з базового уявлення VIEW 3 (на основі алгоритму TEMPTABLE). Вибірка має</w:t>
-      </w:r>
-      <w:r>
-        <w:rPr>
-          <w:rFonts w:ascii="Times New Roman" w:hAnsi="Times New Roman" w:cs="Times New Roman"/>
-          <w:sz w:val="28"/>
-          <w:szCs w:val="28"/>
-          <w:lang w:val="uk-UA"/>
-        </w:rPr>
-        <w:t xml:space="preserve"> </w:t>
-      </w:r>
-      <w:r>
-        <w:rPr>
-          <w:rFonts w:ascii="Times New Roman" w:hAnsi="Times New Roman" w:cs="Times New Roman"/>
-          <w:sz w:val="28"/>
-          <w:szCs w:val="28"/>
-          <w:lang w:val="uk-UA"/>
-        </w:rPr>
-        <w:t>містити поля згрупованих даних (GROUP BY) і функцій агрегації. Скріншот результатів</w:t>
-      </w:r>
-      <w:r>
-        <w:rPr>
-          <w:rFonts w:ascii="Times New Roman" w:hAnsi="Times New Roman" w:cs="Times New Roman"/>
-          <w:sz w:val="28"/>
-          <w:szCs w:val="28"/>
-          <w:lang w:val="uk-UA"/>
-        </w:rPr>
-        <w:t xml:space="preserve"> </w:t>
-      </w:r>
-      <w:r>
-        <w:rPr>
-          <w:rFonts w:ascii="Times New Roman" w:hAnsi="Times New Roman" w:cs="Times New Roman"/>
-          <w:sz w:val="28"/>
-          <w:szCs w:val="28"/>
-          <w:lang w:val="uk-UA"/>
-        </w:rPr>
-        <w:t>виконання SQL-запитів до уявлення VIEW 3;</w:t>
+        <w:t xml:space="preserve">– код 5-6 SQL-запитів (5 – «5 (90-95)», 6 – «5+ (&gt;95)») на вибірку даних з базового уявлення VIEW 3 (на основі алгоритму TEMPTABLE). Вибірка має </w:t>
+      </w:r>
+      <w:r>
+        <w:rPr>
+          <w:rFonts w:ascii="Times New Roman" w:hAnsi="Times New Roman" w:cs="Times New Roman"/>
+          <w:sz w:val="28"/>
+          <w:szCs w:val="28"/>
+          <w:lang w:val="uk-UA"/>
+        </w:rPr>
+        <w:lastRenderedPageBreak/>
+        <w:t>містити поля згрупованих даних (GROUP BY) і функцій агрегації. Скріншот результатів виконання SQL-запитів до уявлення VIEW 3;</w:t>
       </w:r>
     </w:p>
     <w:p>
@@ -2106,25 +2063,7 @@
           <w:szCs w:val="28"/>
           <w:lang w:val="uk-UA"/>
         </w:rPr>
-        <w:t>– код SQL-запиту CREATE VIEW, який створює уявлення VIEW 4 на основі</w:t>
-      </w:r>
-      <w:r>
-        <w:rPr>
-          <w:rFonts w:ascii="Times New Roman" w:hAnsi="Times New Roman" w:cs="Times New Roman"/>
-          <w:sz w:val="28"/>
-          <w:szCs w:val="28"/>
-          <w:lang w:val="uk-UA"/>
-        </w:rPr>
-        <w:t xml:space="preserve"> </w:t>
-      </w:r>
-      <w:r>
-        <w:rPr>
-          <w:rFonts w:ascii="Times New Roman" w:hAnsi="Times New Roman" w:cs="Times New Roman"/>
-          <w:sz w:val="28"/>
-          <w:szCs w:val="28"/>
-          <w:lang w:val="uk-UA"/>
-        </w:rPr>
-        <w:t>базового уявлення VIEW 3 й використовує алгоритм TEMPTABLE;</w:t>
+        <w:t>– код SQL-запиту CREATE VIEW, який створює уявлення VIEW 4 на основі базового уявлення VIEW 3 й використовує алгоритм TEMPTABLE;</w:t>
       </w:r>
     </w:p>
     <w:p>
@@ -2146,43 +2085,7 @@
           <w:szCs w:val="28"/>
           <w:lang w:val="uk-UA"/>
         </w:rPr>
-        <w:t>– код 5-6 SQL-запитів (5 – «5 (90-95)», 6 – «5+ (&gt;95)») на вибірку</w:t>
-      </w:r>
-      <w:r>
-        <w:rPr>
-          <w:rFonts w:ascii="Times New Roman" w:hAnsi="Times New Roman" w:cs="Times New Roman"/>
-          <w:sz w:val="28"/>
-          <w:szCs w:val="28"/>
-          <w:lang w:val="uk-UA"/>
-        </w:rPr>
-        <w:t xml:space="preserve"> </w:t>
-      </w:r>
-      <w:r>
-        <w:rPr>
-          <w:rFonts w:ascii="Times New Roman" w:hAnsi="Times New Roman" w:cs="Times New Roman"/>
-          <w:sz w:val="28"/>
-          <w:szCs w:val="28"/>
-          <w:lang w:val="uk-UA"/>
-        </w:rPr>
-        <w:t>даних з уявлення VIEW 4 (на основі алгоритму TEMPTABLE). Скріншот результатів</w:t>
-      </w:r>
-      <w:r>
-        <w:rPr>
-          <w:rFonts w:ascii="Times New Roman" w:hAnsi="Times New Roman" w:cs="Times New Roman"/>
-          <w:sz w:val="28"/>
-          <w:szCs w:val="28"/>
-          <w:lang w:val="uk-UA"/>
-        </w:rPr>
-        <w:t xml:space="preserve"> </w:t>
-      </w:r>
-      <w:r>
-        <w:rPr>
-          <w:rFonts w:ascii="Times New Roman" w:hAnsi="Times New Roman" w:cs="Times New Roman"/>
-          <w:sz w:val="28"/>
-          <w:szCs w:val="28"/>
-          <w:lang w:val="uk-UA"/>
-        </w:rPr>
-        <w:t>виконання SQL-запитів до уявлення VIEW 4;</w:t>
+        <w:t>– код 5-6 SQL-запитів (5 – «5 (90-95)», 6 – «5+ (&gt;95)») на вибірку даних з уявлення VIEW 4 (на основі алгоритму TEMPTABLE). Скріншот результатів виконання SQL-запитів до уявлення VIEW 4;</w:t>
       </w:r>
     </w:p>
     <w:p>
@@ -2204,44 +2107,34 @@
           <w:szCs w:val="28"/>
           <w:lang w:val="uk-UA"/>
         </w:rPr>
-        <w:t>– скріншоти Explain-таблиць, отриманих під час виконання SQL-запитів до</w:t>
-      </w:r>
-      <w:r>
-        <w:rPr>
-          <w:rFonts w:ascii="Times New Roman" w:hAnsi="Times New Roman" w:cs="Times New Roman"/>
-          <w:sz w:val="28"/>
-          <w:szCs w:val="28"/>
-          <w:lang w:val="uk-UA"/>
-        </w:rPr>
-        <w:t xml:space="preserve"> </w:t>
-      </w:r>
-      <w:r>
-        <w:rPr>
-          <w:rFonts w:ascii="Times New Roman" w:hAnsi="Times New Roman" w:cs="Times New Roman"/>
-          <w:sz w:val="28"/>
-          <w:szCs w:val="28"/>
-          <w:lang w:val="uk-UA"/>
-        </w:rPr>
-        <w:t>уявлень, що використовують алгоритми MERGE і TEMPTABLE. Оцінка планувиконання кожного SQL-запиту з висновком «неможливо оптимізувати» або</w:t>
-      </w:r>
-      <w:r>
-        <w:rPr>
-          <w:rFonts w:ascii="Times New Roman" w:hAnsi="Times New Roman" w:cs="Times New Roman"/>
-          <w:sz w:val="28"/>
-          <w:szCs w:val="28"/>
-          <w:lang w:val="uk-UA"/>
-        </w:rPr>
-        <w:t xml:space="preserve"> </w:t>
-      </w:r>
-      <w:r>
-        <w:rPr>
-          <w:rFonts w:ascii="Times New Roman" w:hAnsi="Times New Roman" w:cs="Times New Roman"/>
-          <w:sz w:val="28"/>
-          <w:szCs w:val="28"/>
-          <w:lang w:val="uk-UA"/>
-        </w:rPr>
-        <w:t>«вимагає оптимізації»;</w:t>
-      </w:r>
+        <w:t>– скріншоти Explain-таблиць, отриманих під час виконання SQL-запитів до уявлень, що використовують алгоритми MERGE і TEMPTABLE. Оцінка планувиконання кожного SQL-запиту з висновком «неможливо оптимізувати» або «вимагає оптимізації»;</w:t>
+      </w:r>
+    </w:p>
+    <w:p>
+      <w:pPr>
+        <w:spacing w:after="0" w:line="240" w:lineRule="auto"/>
+        <w:ind w:firstLine="709"/>
+        <w:jc w:val="both"/>
+        <w:rPr>
+          <w:rFonts w:ascii="Times New Roman" w:hAnsi="Times New Roman" w:cs="Times New Roman"/>
+          <w:sz w:val="28"/>
+          <w:szCs w:val="28"/>
+          <w:lang w:val="uk-UA"/>
+        </w:rPr>
+      </w:pPr>
+    </w:p>
+    <w:p>
+      <w:pPr>
+        <w:spacing w:after="0" w:line="240" w:lineRule="auto"/>
+        <w:ind w:firstLine="709"/>
+        <w:jc w:val="both"/>
+        <w:rPr>
+          <w:rFonts w:ascii="Times New Roman" w:hAnsi="Times New Roman" w:cs="Times New Roman"/>
+          <w:sz w:val="28"/>
+          <w:szCs w:val="28"/>
+          <w:lang w:val="uk-UA"/>
+        </w:rPr>
+      </w:pPr>
     </w:p>
     <w:p>
       <w:pPr>
@@ -2263,7 +2156,6 @@
           <w:szCs w:val="28"/>
           <w:lang w:val="uk-UA"/>
         </w:rPr>
-        <w:lastRenderedPageBreak/>
         <w:t>6.3</w:t>
       </w:r>
       <w:r>
@@ -2329,6 +2221,7 @@
       <w:r>
         <w:rPr>
           <w:rFonts w:ascii="Times New Roman" w:hAnsi="Times New Roman" w:cs="Times New Roman"/>
+          <w:noProof/>
           <w:sz w:val="28"/>
           <w:szCs w:val="28"/>
           <w:lang w:val="uk-UA"/>
@@ -2411,6 +2304,7 @@
           <w:szCs w:val="28"/>
           <w:lang w:val="uk-UA"/>
         </w:rPr>
+        <w:lastRenderedPageBreak/>
         <w:t>6.3.2</w:t>
       </w:r>
       <w:r>
@@ -2420,16 +2314,7 @@
           <w:szCs w:val="28"/>
           <w:lang w:val="uk-UA"/>
         </w:rPr>
-        <w:t xml:space="preserve"> </w:t>
-      </w:r>
-      <w:r>
-        <w:rPr>
-          <w:rFonts w:ascii="Times New Roman" w:hAnsi="Times New Roman" w:cs="Times New Roman"/>
-          <w:sz w:val="28"/>
-          <w:szCs w:val="28"/>
-          <w:lang w:val="uk-UA"/>
-        </w:rPr>
-        <w:t>– код 5-6 SQL-запитів (5 – «5 (90-95)», 6 – «5+ (&gt;95)») на вибірку даних з базового уявлення VIEW 1 (на основі алгоритму MERGE). Скріншоти результатів виконання SQL-запитів до уявлення VIEW 1;</w:t>
+        <w:t xml:space="preserve"> – код 5-6 SQL-запитів (5 – «5 (90-95)», 6 – «5+ (&gt;95)») на вибірку даних з базового уявлення VIEW 1 (на основі алгоритму MERGE). Скріншоти результатів виконання SQL-запитів до уявлення VIEW 1;</w:t>
       </w:r>
     </w:p>
     <w:p>
@@ -2447,6 +2332,7 @@
       <w:r>
         <w:rPr>
           <w:rFonts w:ascii="Times New Roman" w:hAnsi="Times New Roman" w:cs="Times New Roman"/>
+          <w:noProof/>
           <w:sz w:val="28"/>
           <w:szCs w:val="28"/>
           <w:lang w:val="uk-UA"/>
@@ -2515,43 +2401,7 @@
           <w:szCs w:val="28"/>
           <w:lang w:val="uk-UA"/>
         </w:rPr>
-        <w:t>Запит 1 (</w:t>
-      </w:r>
-      <w:r>
-        <w:rPr>
-          <w:rFonts w:ascii="Times New Roman" w:hAnsi="Times New Roman" w:cs="Times New Roman"/>
-          <w:sz w:val="28"/>
-          <w:szCs w:val="28"/>
-          <w:lang w:val="uk-UA"/>
-        </w:rPr>
-        <w:t xml:space="preserve">на вибірку </w:t>
-      </w:r>
-      <w:r>
-        <w:rPr>
-          <w:rFonts w:ascii="Times New Roman" w:hAnsi="Times New Roman" w:cs="Times New Roman"/>
-          <w:sz w:val="28"/>
-          <w:szCs w:val="28"/>
-          <w:lang w:val="uk-UA"/>
-        </w:rPr>
-        <w:t xml:space="preserve">всіх </w:t>
-      </w:r>
-      <w:r>
-        <w:rPr>
-          <w:rFonts w:ascii="Times New Roman" w:hAnsi="Times New Roman" w:cs="Times New Roman"/>
-          <w:sz w:val="28"/>
-          <w:szCs w:val="28"/>
-          <w:lang w:val="uk-UA"/>
-        </w:rPr>
-        <w:t>даних</w:t>
-      </w:r>
-      <w:r>
-        <w:rPr>
-          <w:rFonts w:ascii="Times New Roman" w:hAnsi="Times New Roman" w:cs="Times New Roman"/>
-          <w:sz w:val="28"/>
-          <w:szCs w:val="28"/>
-          <w:lang w:val="uk-UA"/>
-        </w:rPr>
-        <w:t>)</w:t>
+        <w:t>Запит 1 (на вибірку всіх даних)</w:t>
       </w:r>
     </w:p>
     <w:p>
@@ -2568,11 +2418,11 @@
       <w:r>
         <w:rPr>
           <w:rFonts w:ascii="Times New Roman" w:hAnsi="Times New Roman" w:cs="Times New Roman"/>
-          <w:sz w:val="28"/>
-          <w:szCs w:val="28"/>
-          <w:lang w:val="uk-UA"/>
-        </w:rPr>
-        <w:lastRenderedPageBreak/>
+          <w:noProof/>
+          <w:sz w:val="28"/>
+          <w:szCs w:val="28"/>
+          <w:lang w:val="uk-UA"/>
+        </w:rPr>
         <w:drawing>
           <wp:inline distT="0" distB="0" distL="0" distR="0" wp14:anchorId="45300CA2" wp14:editId="084F7570">
             <wp:extent cx="3253740" cy="1007947"/>
@@ -2628,25 +2478,7 @@
           <w:szCs w:val="28"/>
           <w:lang w:val="uk-UA"/>
         </w:rPr>
-        <w:t>Рисунок 6.9 – Запит 2 (</w:t>
-      </w:r>
-      <w:r>
-        <w:rPr>
-          <w:rFonts w:ascii="Times New Roman" w:hAnsi="Times New Roman" w:cs="Times New Roman"/>
-          <w:sz w:val="28"/>
-          <w:szCs w:val="28"/>
-          <w:lang w:val="uk-UA"/>
-        </w:rPr>
-        <w:t xml:space="preserve">на вибірку даних </w:t>
-      </w:r>
-      <w:r>
-        <w:rPr>
-          <w:rFonts w:ascii="Times New Roman" w:hAnsi="Times New Roman" w:cs="Times New Roman"/>
-          <w:sz w:val="28"/>
-          <w:szCs w:val="28"/>
-          <w:lang w:val="uk-UA"/>
-        </w:rPr>
-        <w:t>за номером замовлення)</w:t>
+        <w:t>Рисунок 6.9 – Запит 2 (на вибірку даних за номером замовлення)</w:t>
       </w:r>
     </w:p>
     <w:p>
@@ -2663,6 +2495,7 @@
       <w:r>
         <w:rPr>
           <w:rFonts w:ascii="Times New Roman" w:hAnsi="Times New Roman" w:cs="Times New Roman"/>
+          <w:noProof/>
           <w:sz w:val="28"/>
           <w:szCs w:val="28"/>
           <w:lang w:val="uk-UA"/>
@@ -2759,14 +2592,16 @@
       <w:r>
         <w:rPr>
           <w:rFonts w:ascii="Times New Roman" w:hAnsi="Times New Roman" w:cs="Times New Roman"/>
-          <w:sz w:val="28"/>
-          <w:szCs w:val="28"/>
-          <w:lang w:val="uk-UA"/>
-        </w:rPr>
+          <w:noProof/>
+          <w:sz w:val="28"/>
+          <w:szCs w:val="28"/>
+          <w:lang w:val="uk-UA"/>
+        </w:rPr>
+        <w:lastRenderedPageBreak/>
         <w:drawing>
           <wp:inline distT="0" distB="0" distL="0" distR="0" wp14:anchorId="12B500F8" wp14:editId="34059D65">
-            <wp:extent cx="2133600" cy="1399245"/>
-            <wp:effectExtent l="0" t="0" r="0" b="0"/>
+            <wp:extent cx="2621280" cy="1719072"/>
+            <wp:effectExtent l="0" t="0" r="7620" b="0"/>
             <wp:docPr id="74" name="Рисунок 74"/>
             <wp:cNvGraphicFramePr>
               <a:graphicFrameLocks xmlns:a="http://schemas.openxmlformats.org/drawingml/2006/main" noChangeAspect="1"/>
@@ -2787,7 +2622,7 @@
                   <pic:spPr>
                     <a:xfrm>
                       <a:off x="0" y="0"/>
-                      <a:ext cx="2160210" cy="1416696"/>
+                      <a:ext cx="2668902" cy="1750303"/>
                     </a:xfrm>
                     <a:prstGeom prst="rect">
                       <a:avLst/>
@@ -2832,17 +2667,30 @@
           <w:lang w:val="uk-UA"/>
         </w:rPr>
       </w:pPr>
-      <w:r>
-        <w:rPr>
-          <w:rFonts w:ascii="Times New Roman" w:hAnsi="Times New Roman" w:cs="Times New Roman"/>
+    </w:p>
+    <w:p>
+      <w:pPr>
+        <w:spacing w:line="259" w:lineRule="auto"/>
+        <w:jc w:val="center"/>
+        <w:rPr>
+          <w:rFonts w:ascii="Times New Roman" w:hAnsi="Times New Roman" w:cs="Times New Roman"/>
+          <w:sz w:val="28"/>
+          <w:szCs w:val="28"/>
+          <w:lang w:val="uk-UA"/>
+        </w:rPr>
+      </w:pPr>
+      <w:r>
+        <w:rPr>
+          <w:rFonts w:ascii="Times New Roman" w:hAnsi="Times New Roman" w:cs="Times New Roman"/>
+          <w:noProof/>
           <w:sz w:val="28"/>
           <w:szCs w:val="28"/>
           <w:lang w:val="uk-UA"/>
         </w:rPr>
         <w:drawing>
           <wp:inline distT="0" distB="0" distL="0" distR="0" wp14:anchorId="0AF4E763" wp14:editId="722C22FC">
-            <wp:extent cx="3834879" cy="2278380"/>
-            <wp:effectExtent l="0" t="0" r="0" b="7620"/>
+            <wp:extent cx="4274820" cy="2539758"/>
+            <wp:effectExtent l="0" t="0" r="0" b="0"/>
             <wp:docPr id="75" name="Рисунок 75"/>
             <wp:cNvGraphicFramePr>
               <a:graphicFrameLocks xmlns:a="http://schemas.openxmlformats.org/drawingml/2006/main" noChangeAspect="1"/>
@@ -2863,7 +2711,7 @@
                   <pic:spPr>
                     <a:xfrm>
                       <a:off x="0" y="0"/>
-                      <a:ext cx="3875112" cy="2302283"/>
+                      <a:ext cx="4332290" cy="2573902"/>
                     </a:xfrm>
                     <a:prstGeom prst="rect">
                       <a:avLst/>
@@ -2908,18 +2756,30 @@
           <w:lang w:val="uk-UA"/>
         </w:rPr>
       </w:pPr>
-      <w:r>
-        <w:rPr>
-          <w:rFonts w:ascii="Times New Roman" w:hAnsi="Times New Roman" w:cs="Times New Roman"/>
-          <w:sz w:val="28"/>
-          <w:szCs w:val="28"/>
-          <w:lang w:val="uk-UA"/>
-        </w:rPr>
-        <w:lastRenderedPageBreak/>
+    </w:p>
+    <w:p>
+      <w:pPr>
+        <w:spacing w:line="259" w:lineRule="auto"/>
+        <w:jc w:val="center"/>
+        <w:rPr>
+          <w:rFonts w:ascii="Times New Roman" w:hAnsi="Times New Roman" w:cs="Times New Roman"/>
+          <w:sz w:val="28"/>
+          <w:szCs w:val="28"/>
+          <w:lang w:val="uk-UA"/>
+        </w:rPr>
+      </w:pPr>
+      <w:r>
+        <w:rPr>
+          <w:rFonts w:ascii="Times New Roman" w:hAnsi="Times New Roman" w:cs="Times New Roman"/>
+          <w:noProof/>
+          <w:sz w:val="28"/>
+          <w:szCs w:val="28"/>
+          <w:lang w:val="uk-UA"/>
+        </w:rPr>
         <w:drawing>
           <wp:inline distT="0" distB="0" distL="0" distR="0" wp14:anchorId="0E3E5D4A" wp14:editId="61CD3B9F">
-            <wp:extent cx="5940425" cy="3720465"/>
-            <wp:effectExtent l="0" t="0" r="3175" b="0"/>
+            <wp:extent cx="4792980" cy="3001824"/>
+            <wp:effectExtent l="0" t="0" r="7620" b="8255"/>
             <wp:docPr id="76" name="Рисунок 76"/>
             <wp:cNvGraphicFramePr>
               <a:graphicFrameLocks xmlns:a="http://schemas.openxmlformats.org/drawingml/2006/main" noChangeAspect="1"/>
@@ -2940,7 +2800,7 @@
                   <pic:spPr>
                     <a:xfrm>
                       <a:off x="0" y="0"/>
-                      <a:ext cx="5940425" cy="3720465"/>
+                      <a:ext cx="4807302" cy="3010794"/>
                     </a:xfrm>
                     <a:prstGeom prst="rect">
                       <a:avLst/>
@@ -2991,6 +2851,7 @@
           <w:szCs w:val="28"/>
           <w:lang w:val="uk-UA"/>
         </w:rPr>
+        <w:lastRenderedPageBreak/>
         <w:t xml:space="preserve">Для наступної вибірки даних, змінимо дані в таблиці, на основі якої побудовано view1. </w:t>
       </w:r>
     </w:p>
@@ -3008,6 +2869,7 @@
       <w:r>
         <w:rPr>
           <w:rFonts w:ascii="Times New Roman" w:hAnsi="Times New Roman" w:cs="Times New Roman"/>
+          <w:noProof/>
           <w:sz w:val="28"/>
           <w:szCs w:val="28"/>
           <w:lang w:val="uk-UA"/>
@@ -3084,6 +2946,7 @@
       <w:r>
         <w:rPr>
           <w:rFonts w:ascii="Times New Roman" w:hAnsi="Times New Roman" w:cs="Times New Roman"/>
+          <w:noProof/>
           <w:sz w:val="28"/>
           <w:szCs w:val="28"/>
           <w:lang w:val="uk-UA"/>
@@ -3148,6 +3011,47 @@
     </w:p>
     <w:p>
       <w:pPr>
+        <w:spacing w:after="0" w:line="360" w:lineRule="auto"/>
+        <w:ind w:firstLine="709"/>
+        <w:jc w:val="both"/>
+        <w:rPr>
+          <w:rFonts w:ascii="Times New Roman" w:hAnsi="Times New Roman" w:cs="Times New Roman"/>
+          <w:sz w:val="28"/>
+          <w:szCs w:val="28"/>
+          <w:lang w:val="uk-UA"/>
+        </w:rPr>
+      </w:pPr>
+      <w:r>
+        <w:rPr>
+          <w:rFonts w:ascii="Times New Roman" w:hAnsi="Times New Roman" w:cs="Times New Roman"/>
+          <w:b/>
+          <w:sz w:val="28"/>
+          <w:szCs w:val="28"/>
+          <w:lang w:val="uk-UA"/>
+        </w:rPr>
+        <w:t>6.3.3</w:t>
+      </w:r>
+      <w:r>
+        <w:rPr>
+          <w:rFonts w:ascii="Times New Roman" w:hAnsi="Times New Roman" w:cs="Times New Roman"/>
+          <w:sz w:val="28"/>
+          <w:szCs w:val="28"/>
+          <w:lang w:val="uk-UA"/>
+        </w:rPr>
+        <w:t xml:space="preserve"> Код SQL-запиту CREATE VIEW, який створює уявлення VIEW 2 на основі базового уявлення VIEW </w:t>
+      </w:r>
+      <w:r>
+        <w:rPr>
+          <w:rFonts w:ascii="Times New Roman" w:hAnsi="Times New Roman" w:cs="Times New Roman"/>
+          <w:sz w:val="28"/>
+          <w:szCs w:val="28"/>
+          <w:lang w:val="uk-UA"/>
+        </w:rPr>
+        <w:t>1 і використовує алгоритм MERGE. Нове представлення сформоване на основі попереднього вибіркою замовлень в яких ціна більша за 4000</w:t>
+      </w:r>
+    </w:p>
+    <w:p>
+      <w:pPr>
         <w:spacing w:after="0" w:line="240" w:lineRule="auto"/>
         <w:ind w:firstLine="709"/>
         <w:jc w:val="both"/>
@@ -3158,70 +3062,30 @@
           <w:lang w:val="uk-UA"/>
         </w:rPr>
       </w:pPr>
-      <w:r>
-        <w:rPr>
-          <w:rFonts w:ascii="Times New Roman" w:hAnsi="Times New Roman" w:cs="Times New Roman"/>
-          <w:b/>
-          <w:sz w:val="28"/>
-          <w:szCs w:val="28"/>
-          <w:lang w:val="uk-UA"/>
-        </w:rPr>
-        <w:lastRenderedPageBreak/>
-        <w:t>6.3.3</w:t>
-      </w:r>
-      <w:r>
-        <w:rPr>
-          <w:rFonts w:ascii="Times New Roman" w:hAnsi="Times New Roman" w:cs="Times New Roman"/>
-          <w:sz w:val="28"/>
-          <w:szCs w:val="28"/>
-          <w:lang w:val="uk-UA"/>
-        </w:rPr>
-        <w:t xml:space="preserve"> К</w:t>
-      </w:r>
-      <w:r>
-        <w:rPr>
-          <w:rFonts w:ascii="Times New Roman" w:hAnsi="Times New Roman" w:cs="Times New Roman"/>
-          <w:sz w:val="28"/>
-          <w:szCs w:val="28"/>
-          <w:lang w:val="uk-UA"/>
-        </w:rPr>
-        <w:t>од SQL-запиту CREATE VIEW, який створює уявлення VIEW 2 на основі базового уявлення VIEW 1 і використовує алгоритм MERGE;</w:t>
-      </w:r>
-    </w:p>
-    <w:p>
-      <w:pPr>
-        <w:spacing w:after="0" w:line="240" w:lineRule="auto"/>
-        <w:ind w:firstLine="709"/>
-        <w:jc w:val="both"/>
-        <w:rPr>
-          <w:rFonts w:ascii="Times New Roman" w:hAnsi="Times New Roman" w:cs="Times New Roman"/>
-          <w:sz w:val="28"/>
-          <w:szCs w:val="28"/>
-          <w:lang w:val="uk-UA"/>
-        </w:rPr>
-      </w:pPr>
     </w:p>
     <w:p>
       <w:pPr>
         <w:spacing w:line="259" w:lineRule="auto"/>
-        <w:rPr>
-          <w:rFonts w:ascii="Times New Roman" w:hAnsi="Times New Roman" w:cs="Times New Roman"/>
-          <w:sz w:val="28"/>
-          <w:szCs w:val="28"/>
-          <w:lang w:val="uk-UA"/>
-        </w:rPr>
-      </w:pPr>
-      <w:r>
-        <w:rPr>
-          <w:rFonts w:ascii="Times New Roman" w:hAnsi="Times New Roman" w:cs="Times New Roman"/>
+        <w:jc w:val="center"/>
+        <w:rPr>
+          <w:rFonts w:ascii="Times New Roman" w:hAnsi="Times New Roman" w:cs="Times New Roman"/>
+          <w:sz w:val="28"/>
+          <w:szCs w:val="28"/>
+          <w:lang w:val="uk-UA"/>
+        </w:rPr>
+      </w:pPr>
+      <w:r>
+        <w:rPr>
+          <w:rFonts w:ascii="Times New Roman" w:hAnsi="Times New Roman" w:cs="Times New Roman"/>
+          <w:noProof/>
           <w:sz w:val="28"/>
           <w:szCs w:val="28"/>
           <w:lang w:val="uk-UA"/>
         </w:rPr>
         <w:drawing>
           <wp:inline distT="0" distB="0" distL="0" distR="0" wp14:anchorId="33C67F60" wp14:editId="0FA5A006">
-            <wp:extent cx="5940425" cy="2825750"/>
-            <wp:effectExtent l="0" t="0" r="3175" b="0"/>
+            <wp:extent cx="4960620" cy="2359675"/>
+            <wp:effectExtent l="0" t="0" r="0" b="2540"/>
             <wp:docPr id="80" name="Рисунок 80"/>
             <wp:cNvGraphicFramePr>
               <a:graphicFrameLocks xmlns:a="http://schemas.openxmlformats.org/drawingml/2006/main" noChangeAspect="1"/>
@@ -3242,7 +3106,7 @@
                   <pic:spPr>
                     <a:xfrm>
                       <a:off x="0" y="0"/>
-                      <a:ext cx="5940425" cy="2825750"/>
+                      <a:ext cx="5000431" cy="2378612"/>
                     </a:xfrm>
                     <a:prstGeom prst="rect">
                       <a:avLst/>
@@ -3278,7 +3142,7 @@
     </w:p>
     <w:p>
       <w:pPr>
-        <w:spacing w:after="0" w:line="240" w:lineRule="auto"/>
+        <w:spacing w:after="0" w:line="360" w:lineRule="auto"/>
         <w:ind w:firstLine="709"/>
         <w:jc w:val="both"/>
         <w:rPr>
@@ -3296,6 +3160,7 @@
           <w:szCs w:val="28"/>
           <w:lang w:val="uk-UA"/>
         </w:rPr>
+        <w:lastRenderedPageBreak/>
         <w:t>6.3.4</w:t>
       </w:r>
       <w:r>
@@ -3305,16 +3170,7 @@
           <w:szCs w:val="28"/>
           <w:lang w:val="uk-UA"/>
         </w:rPr>
-        <w:t xml:space="preserve"> К</w:t>
-      </w:r>
-      <w:r>
-        <w:rPr>
-          <w:rFonts w:ascii="Times New Roman" w:hAnsi="Times New Roman" w:cs="Times New Roman"/>
-          <w:sz w:val="28"/>
-          <w:szCs w:val="28"/>
-          <w:lang w:val="uk-UA"/>
-        </w:rPr>
-        <w:t>од 5-6 SQL-запитів (5 – «5 (90-95)», 6 – «5+ (&gt;95)») на вибірку даних з уявлення VIEW 2 (на основі алгоритму MERGE). Скріншоти результатів виконання SQL-запитів до уявлення VIEW 2;</w:t>
+        <w:t xml:space="preserve"> Код 5-6 SQL-запитів (5 – «5 (90-95)», 6 – «5+ (&gt;95)») на вибірку даних з уявлення VIEW 2 (на основі алгоритму MERGE). Скріншоти результатів виконання SQL-запитів до уявлення VIEW 2;</w:t>
       </w:r>
     </w:p>
     <w:p>
@@ -3342,14 +3198,15 @@
       <w:r>
         <w:rPr>
           <w:rFonts w:ascii="Times New Roman" w:hAnsi="Times New Roman" w:cs="Times New Roman"/>
+          <w:noProof/>
           <w:sz w:val="28"/>
           <w:szCs w:val="28"/>
           <w:lang w:val="uk-UA"/>
         </w:rPr>
         <w:drawing>
           <wp:inline distT="0" distB="0" distL="0" distR="0" wp14:anchorId="75E1A881" wp14:editId="21C96934">
-            <wp:extent cx="3611880" cy="2076783"/>
-            <wp:effectExtent l="0" t="0" r="7620" b="0"/>
+            <wp:extent cx="4732020" cy="2720849"/>
+            <wp:effectExtent l="0" t="0" r="0" b="3810"/>
             <wp:docPr id="81" name="Рисунок 81"/>
             <wp:cNvGraphicFramePr>
               <a:graphicFrameLocks xmlns:a="http://schemas.openxmlformats.org/drawingml/2006/main" noChangeAspect="1"/>
@@ -3370,7 +3227,7 @@
                   <pic:spPr>
                     <a:xfrm>
                       <a:off x="0" y="0"/>
-                      <a:ext cx="3653082" cy="2100474"/>
+                      <a:ext cx="4829425" cy="2776855"/>
                     </a:xfrm>
                     <a:prstGeom prst="rect">
                       <a:avLst/>
@@ -3415,9 +3272,22 @@
           <w:lang w:val="uk-UA"/>
         </w:rPr>
       </w:pPr>
-      <w:r>
-        <w:rPr>
-          <w:rFonts w:ascii="Times New Roman" w:hAnsi="Times New Roman" w:cs="Times New Roman"/>
+    </w:p>
+    <w:p>
+      <w:pPr>
+        <w:spacing w:line="259" w:lineRule="auto"/>
+        <w:jc w:val="center"/>
+        <w:rPr>
+          <w:rFonts w:ascii="Times New Roman" w:hAnsi="Times New Roman" w:cs="Times New Roman"/>
+          <w:sz w:val="28"/>
+          <w:szCs w:val="28"/>
+          <w:lang w:val="uk-UA"/>
+        </w:rPr>
+      </w:pPr>
+      <w:r>
+        <w:rPr>
+          <w:rFonts w:ascii="Times New Roman" w:hAnsi="Times New Roman" w:cs="Times New Roman"/>
+          <w:noProof/>
           <w:sz w:val="28"/>
           <w:szCs w:val="28"/>
           <w:lang w:val="uk-UA"/>
@@ -3491,14 +3361,26 @@
           <w:lang w:val="uk-UA"/>
         </w:rPr>
       </w:pPr>
-      <w:r>
-        <w:rPr>
-          <w:rFonts w:ascii="Times New Roman" w:hAnsi="Times New Roman" w:cs="Times New Roman"/>
-          <w:sz w:val="28"/>
-          <w:szCs w:val="28"/>
-          <w:lang w:val="uk-UA"/>
-        </w:rPr>
-        <w:lastRenderedPageBreak/>
+    </w:p>
+    <w:p>
+      <w:pPr>
+        <w:spacing w:line="259" w:lineRule="auto"/>
+        <w:jc w:val="center"/>
+        <w:rPr>
+          <w:rFonts w:ascii="Times New Roman" w:hAnsi="Times New Roman" w:cs="Times New Roman"/>
+          <w:sz w:val="28"/>
+          <w:szCs w:val="28"/>
+          <w:lang w:val="uk-UA"/>
+        </w:rPr>
+      </w:pPr>
+      <w:r>
+        <w:rPr>
+          <w:rFonts w:ascii="Times New Roman" w:hAnsi="Times New Roman" w:cs="Times New Roman"/>
+          <w:noProof/>
+          <w:sz w:val="28"/>
+          <w:szCs w:val="28"/>
+          <w:lang w:val="uk-UA"/>
+        </w:rPr>
         <w:drawing>
           <wp:inline distT="0" distB="0" distL="0" distR="0" wp14:anchorId="7A150D7E" wp14:editId="19EB2EA0">
             <wp:extent cx="5940425" cy="1640840"/>
@@ -3554,34 +3436,7 @@
           <w:szCs w:val="28"/>
           <w:lang w:val="uk-UA"/>
         </w:rPr>
-        <w:t xml:space="preserve">Рисунок 6.18 </w:t>
-      </w:r>
-      <w:r>
-        <w:rPr>
-          <w:rFonts w:ascii="Times New Roman" w:hAnsi="Times New Roman" w:cs="Times New Roman"/>
-          <w:sz w:val="28"/>
-          <w:szCs w:val="28"/>
-          <w:lang w:val="uk-UA"/>
-        </w:rPr>
-        <w:t>–</w:t>
-      </w:r>
-      <w:r>
-        <w:rPr>
-          <w:rFonts w:ascii="Times New Roman" w:hAnsi="Times New Roman" w:cs="Times New Roman"/>
-          <w:sz w:val="28"/>
-          <w:szCs w:val="28"/>
-          <w:lang w:val="uk-UA"/>
-        </w:rPr>
-        <w:t xml:space="preserve"> </w:t>
-      </w:r>
-      <w:r>
-        <w:rPr>
-          <w:rFonts w:ascii="Times New Roman" w:hAnsi="Times New Roman" w:cs="Times New Roman"/>
-          <w:sz w:val="28"/>
-          <w:szCs w:val="28"/>
-          <w:lang w:val="uk-UA"/>
-        </w:rPr>
-        <w:t>Запит 3 (вибірка парних номерів замовлень в яких телефон починається з 9)</w:t>
+        <w:t>Рисунок 6.18 – Запит 3 (вибірка парних номерів замовлень в яких телефон починається з 9)</w:t>
       </w:r>
     </w:p>
     <w:p>
@@ -3592,15 +3447,28 @@
           <w:rFonts w:ascii="Times New Roman" w:hAnsi="Times New Roman" w:cs="Times New Roman"/>
           <w:sz w:val="28"/>
           <w:szCs w:val="28"/>
-          <w:lang w:val="en-US"/>
-        </w:rPr>
-      </w:pPr>
-      <w:r>
-        <w:rPr>
-          <w:rFonts w:ascii="Times New Roman" w:hAnsi="Times New Roman" w:cs="Times New Roman"/>
-          <w:sz w:val="28"/>
-          <w:szCs w:val="28"/>
-          <w:lang w:val="en-US"/>
+          <w:lang w:val="uk-UA"/>
+        </w:rPr>
+      </w:pPr>
+    </w:p>
+    <w:p>
+      <w:pPr>
+        <w:spacing w:line="259" w:lineRule="auto"/>
+        <w:jc w:val="center"/>
+        <w:rPr>
+          <w:rFonts w:ascii="Times New Roman" w:hAnsi="Times New Roman" w:cs="Times New Roman"/>
+          <w:sz w:val="28"/>
+          <w:szCs w:val="28"/>
+          <w:lang w:val="uk-UA"/>
+        </w:rPr>
+      </w:pPr>
+      <w:r>
+        <w:rPr>
+          <w:rFonts w:ascii="Times New Roman" w:hAnsi="Times New Roman" w:cs="Times New Roman"/>
+          <w:noProof/>
+          <w:sz w:val="28"/>
+          <w:szCs w:val="28"/>
+          <w:lang w:val="uk-UA"/>
         </w:rPr>
         <w:drawing>
           <wp:inline distT="0" distB="0" distL="0" distR="0" wp14:anchorId="1F09C9DB" wp14:editId="32CBB91D">
@@ -3668,15 +3536,28 @@
           <w:rFonts w:ascii="Times New Roman" w:hAnsi="Times New Roman" w:cs="Times New Roman"/>
           <w:sz w:val="28"/>
           <w:szCs w:val="28"/>
-          <w:lang w:val="en-US"/>
-        </w:rPr>
-      </w:pPr>
-      <w:r>
-        <w:rPr>
-          <w:rFonts w:ascii="Times New Roman" w:hAnsi="Times New Roman" w:cs="Times New Roman"/>
-          <w:sz w:val="28"/>
-          <w:szCs w:val="28"/>
-          <w:lang w:val="en-US"/>
+          <w:lang w:val="uk-UA"/>
+        </w:rPr>
+      </w:pPr>
+    </w:p>
+    <w:p>
+      <w:pPr>
+        <w:spacing w:line="259" w:lineRule="auto"/>
+        <w:jc w:val="center"/>
+        <w:rPr>
+          <w:rFonts w:ascii="Times New Roman" w:hAnsi="Times New Roman" w:cs="Times New Roman"/>
+          <w:sz w:val="28"/>
+          <w:szCs w:val="28"/>
+          <w:lang w:val="uk-UA"/>
+        </w:rPr>
+      </w:pPr>
+      <w:r>
+        <w:rPr>
+          <w:rFonts w:ascii="Times New Roman" w:hAnsi="Times New Roman" w:cs="Times New Roman"/>
+          <w:noProof/>
+          <w:sz w:val="28"/>
+          <w:szCs w:val="28"/>
+          <w:lang w:val="uk-UA"/>
         </w:rPr>
         <w:drawing>
           <wp:inline distT="0" distB="0" distL="0" distR="0" wp14:anchorId="4023E68A" wp14:editId="3A1C2F0D">
@@ -3744,39 +3625,1450 @@
         </w:rPr>
         <w:t>рік)</w:t>
       </w:r>
+    </w:p>
+    <w:p>
+      <w:pPr>
+        <w:spacing w:line="259" w:lineRule="auto"/>
+        <w:jc w:val="center"/>
+        <w:rPr>
+          <w:rFonts w:ascii="Times New Roman" w:hAnsi="Times New Roman" w:cs="Times New Roman"/>
+          <w:sz w:val="28"/>
+          <w:szCs w:val="28"/>
+          <w:lang w:val="uk-UA"/>
+        </w:rPr>
+      </w:pPr>
+    </w:p>
+    <w:p>
+      <w:pPr>
+        <w:spacing w:line="259" w:lineRule="auto"/>
+        <w:jc w:val="center"/>
+        <w:rPr>
+          <w:rFonts w:ascii="Times New Roman" w:hAnsi="Times New Roman" w:cs="Times New Roman"/>
+          <w:sz w:val="28"/>
+          <w:szCs w:val="28"/>
+          <w:lang w:val="uk-UA"/>
+        </w:rPr>
+      </w:pPr>
+      <w:r>
+        <w:rPr>
+          <w:rFonts w:ascii="Times New Roman" w:hAnsi="Times New Roman" w:cs="Times New Roman"/>
+          <w:noProof/>
+          <w:sz w:val="28"/>
+          <w:szCs w:val="28"/>
+          <w:lang w:val="uk-UA"/>
+        </w:rPr>
+        <w:drawing>
+          <wp:inline distT="0" distB="0" distL="0" distR="0" wp14:anchorId="3A8EB137" wp14:editId="637B3FC7">
+            <wp:extent cx="4488180" cy="1360607"/>
+            <wp:effectExtent l="0" t="0" r="7620" b="0"/>
+            <wp:docPr id="3" name="Рисунок 3"/>
+            <wp:cNvGraphicFramePr>
+              <a:graphicFrameLocks xmlns:a="http://schemas.openxmlformats.org/drawingml/2006/main" noChangeAspect="1"/>
+            </wp:cNvGraphicFramePr>
+            <a:graphic xmlns:a="http://schemas.openxmlformats.org/drawingml/2006/main">
+              <a:graphicData uri="http://schemas.openxmlformats.org/drawingml/2006/picture">
+                <pic:pic xmlns:pic="http://schemas.openxmlformats.org/drawingml/2006/picture">
+                  <pic:nvPicPr>
+                    <pic:cNvPr id="1" name=""/>
+                    <pic:cNvPicPr/>
+                  </pic:nvPicPr>
+                  <pic:blipFill>
+                    <a:blip r:embed="rId30"/>
+                    <a:stretch>
+                      <a:fillRect/>
+                    </a:stretch>
+                  </pic:blipFill>
+                  <pic:spPr>
+                    <a:xfrm>
+                      <a:off x="0" y="0"/>
+                      <a:ext cx="4575174" cy="1386979"/>
+                    </a:xfrm>
+                    <a:prstGeom prst="rect">
+                      <a:avLst/>
+                    </a:prstGeom>
+                  </pic:spPr>
+                </pic:pic>
+              </a:graphicData>
+            </a:graphic>
+          </wp:inline>
+        </w:drawing>
+      </w:r>
+    </w:p>
+    <w:p>
+      <w:pPr>
+        <w:spacing w:line="259" w:lineRule="auto"/>
+        <w:jc w:val="center"/>
+        <w:rPr>
+          <w:rFonts w:ascii="Times New Roman" w:hAnsi="Times New Roman" w:cs="Times New Roman"/>
+          <w:sz w:val="28"/>
+          <w:szCs w:val="28"/>
+          <w:lang w:val="uk-UA"/>
+        </w:rPr>
+      </w:pPr>
+      <w:r>
+        <w:rPr>
+          <w:rFonts w:ascii="Times New Roman" w:hAnsi="Times New Roman" w:cs="Times New Roman"/>
+          <w:sz w:val="28"/>
+          <w:szCs w:val="28"/>
+          <w:lang w:val="uk-UA"/>
+        </w:rPr>
+        <w:t>Рисунок 6.21 – Запит 6 (вивести останнє замовлення)</w:t>
+      </w:r>
+    </w:p>
+    <w:p>
+      <w:pPr>
+        <w:spacing w:line="259" w:lineRule="auto"/>
+        <w:jc w:val="center"/>
+        <w:rPr>
+          <w:rFonts w:ascii="Times New Roman" w:hAnsi="Times New Roman" w:cs="Times New Roman"/>
+          <w:sz w:val="28"/>
+          <w:szCs w:val="28"/>
+          <w:lang w:val="uk-UA"/>
+        </w:rPr>
+      </w:pPr>
+    </w:p>
+    <w:p>
+      <w:pPr>
+        <w:spacing w:line="259" w:lineRule="auto"/>
+        <w:ind w:firstLine="708"/>
+        <w:rPr>
+          <w:rFonts w:ascii="Times New Roman" w:hAnsi="Times New Roman" w:cs="Times New Roman"/>
+          <w:sz w:val="28"/>
+          <w:szCs w:val="28"/>
+          <w:lang w:val="uk-UA"/>
+        </w:rPr>
+      </w:pPr>
+      <w:r>
+        <w:rPr>
+          <w:rFonts w:ascii="Times New Roman" w:hAnsi="Times New Roman" w:cs="Times New Roman"/>
+          <w:b/>
+          <w:sz w:val="28"/>
+          <w:szCs w:val="28"/>
+          <w:lang w:val="uk-UA"/>
+        </w:rPr>
+        <w:t>6.3.5</w:t>
+      </w:r>
+      <w:r>
+        <w:rPr>
+          <w:rFonts w:ascii="Times New Roman" w:hAnsi="Times New Roman" w:cs="Times New Roman"/>
+          <w:sz w:val="28"/>
+          <w:szCs w:val="28"/>
+          <w:lang w:val="uk-UA"/>
+        </w:rPr>
+        <w:t xml:space="preserve"> Код SQL-запиту CREATE VIEW, який створює базове уявлення VIEW 3 і використовує алгоритм TEMPTABLE;</w:t>
+      </w:r>
+      <w:r>
+        <w:rPr>
+          <w:rFonts w:ascii="Times New Roman" w:hAnsi="Times New Roman" w:cs="Times New Roman"/>
+          <w:sz w:val="28"/>
+          <w:szCs w:val="28"/>
+          <w:lang w:val="uk-UA"/>
+        </w:rPr>
+        <w:t xml:space="preserve"> Створене представлення відображає дані про користувачів та їх ролі</w:t>
+      </w:r>
+      <w:r>
+        <w:rPr>
+          <w:rFonts w:ascii="Times New Roman" w:hAnsi="Times New Roman" w:cs="Times New Roman"/>
+          <w:sz w:val="28"/>
+          <w:szCs w:val="28"/>
+          <w:lang w:val="uk-UA"/>
+        </w:rPr>
+        <w:t>.</w:t>
+      </w:r>
+    </w:p>
+    <w:p>
+      <w:pPr>
+        <w:spacing w:line="259" w:lineRule="auto"/>
+        <w:jc w:val="center"/>
+        <w:rPr>
+          <w:rFonts w:ascii="Times New Roman" w:hAnsi="Times New Roman" w:cs="Times New Roman"/>
+          <w:sz w:val="28"/>
+          <w:szCs w:val="28"/>
+          <w:lang w:val="uk-UA"/>
+        </w:rPr>
+      </w:pPr>
+      <w:r>
+        <w:rPr>
+          <w:rFonts w:ascii="Times New Roman" w:hAnsi="Times New Roman" w:cs="Times New Roman"/>
+          <w:sz w:val="28"/>
+          <w:szCs w:val="28"/>
+          <w:lang w:val="uk-UA"/>
+        </w:rPr>
+        <w:lastRenderedPageBreak/>
+        <w:drawing>
+          <wp:inline distT="0" distB="0" distL="0" distR="0" wp14:anchorId="59E353A3" wp14:editId="371B11B8">
+            <wp:extent cx="5940425" cy="5092065"/>
+            <wp:effectExtent l="0" t="0" r="3175" b="0"/>
+            <wp:docPr id="5" name="Рисунок 5"/>
+            <wp:cNvGraphicFramePr>
+              <a:graphicFrameLocks xmlns:a="http://schemas.openxmlformats.org/drawingml/2006/main" noChangeAspect="1"/>
+            </wp:cNvGraphicFramePr>
+            <a:graphic xmlns:a="http://schemas.openxmlformats.org/drawingml/2006/main">
+              <a:graphicData uri="http://schemas.openxmlformats.org/drawingml/2006/picture">
+                <pic:pic xmlns:pic="http://schemas.openxmlformats.org/drawingml/2006/picture">
+                  <pic:nvPicPr>
+                    <pic:cNvPr id="1" name=""/>
+                    <pic:cNvPicPr/>
+                  </pic:nvPicPr>
+                  <pic:blipFill>
+                    <a:blip r:embed="rId31"/>
+                    <a:stretch>
+                      <a:fillRect/>
+                    </a:stretch>
+                  </pic:blipFill>
+                  <pic:spPr>
+                    <a:xfrm>
+                      <a:off x="0" y="0"/>
+                      <a:ext cx="5940425" cy="5092065"/>
+                    </a:xfrm>
+                    <a:prstGeom prst="rect">
+                      <a:avLst/>
+                    </a:prstGeom>
+                  </pic:spPr>
+                </pic:pic>
+              </a:graphicData>
+            </a:graphic>
+          </wp:inline>
+        </w:drawing>
+      </w:r>
+    </w:p>
+    <w:p>
+      <w:pPr>
+        <w:spacing w:line="259" w:lineRule="auto"/>
+        <w:jc w:val="center"/>
+        <w:rPr>
+          <w:rFonts w:ascii="Times New Roman" w:hAnsi="Times New Roman" w:cs="Times New Roman"/>
+          <w:sz w:val="28"/>
+          <w:szCs w:val="28"/>
+          <w:lang w:val="uk-UA"/>
+        </w:rPr>
+      </w:pPr>
+    </w:p>
+    <w:p>
+      <w:pPr>
+        <w:spacing w:line="259" w:lineRule="auto"/>
+        <w:jc w:val="center"/>
+        <w:rPr>
+          <w:rFonts w:ascii="Times New Roman" w:hAnsi="Times New Roman" w:cs="Times New Roman"/>
+          <w:sz w:val="28"/>
+          <w:szCs w:val="28"/>
+          <w:lang w:val="uk-UA"/>
+        </w:rPr>
+      </w:pPr>
+      <w:r>
+        <w:rPr>
+          <w:rFonts w:ascii="Times New Roman" w:hAnsi="Times New Roman" w:cs="Times New Roman"/>
+          <w:sz w:val="28"/>
+          <w:szCs w:val="28"/>
+          <w:lang w:val="uk-UA"/>
+        </w:rPr>
+        <w:t>Рисунок 6.22 – Створення представлення view 3 на основі даних користувача та ролі</w:t>
+      </w:r>
+    </w:p>
+    <w:p>
+      <w:pPr>
+        <w:spacing w:line="259" w:lineRule="auto"/>
+        <w:jc w:val="center"/>
+        <w:rPr>
+          <w:rFonts w:ascii="Times New Roman" w:hAnsi="Times New Roman" w:cs="Times New Roman"/>
+          <w:sz w:val="28"/>
+          <w:szCs w:val="28"/>
+          <w:lang w:val="uk-UA"/>
+        </w:rPr>
+      </w:pPr>
+    </w:p>
+    <w:p>
+      <w:pPr>
+        <w:spacing w:line="259" w:lineRule="auto"/>
+        <w:jc w:val="center"/>
+        <w:rPr>
+          <w:rFonts w:ascii="Times New Roman" w:hAnsi="Times New Roman" w:cs="Times New Roman"/>
+          <w:sz w:val="28"/>
+          <w:szCs w:val="28"/>
+          <w:lang w:val="uk-UA"/>
+        </w:rPr>
+      </w:pPr>
+    </w:p>
+    <w:p>
+      <w:pPr>
+        <w:spacing w:after="0" w:line="240" w:lineRule="auto"/>
+        <w:ind w:firstLine="709"/>
+        <w:jc w:val="both"/>
+        <w:rPr>
+          <w:rFonts w:ascii="Times New Roman" w:hAnsi="Times New Roman" w:cs="Times New Roman"/>
+          <w:sz w:val="28"/>
+          <w:szCs w:val="28"/>
+          <w:lang w:val="uk-UA"/>
+        </w:rPr>
+      </w:pPr>
+      <w:r>
+        <w:rPr>
+          <w:rFonts w:ascii="Times New Roman" w:hAnsi="Times New Roman" w:cs="Times New Roman"/>
+          <w:b/>
+          <w:sz w:val="28"/>
+          <w:szCs w:val="28"/>
+          <w:lang w:val="uk-UA"/>
+        </w:rPr>
+        <w:t>6.3.6.</w:t>
+      </w:r>
+      <w:r>
+        <w:rPr>
+          <w:rFonts w:ascii="Times New Roman" w:hAnsi="Times New Roman" w:cs="Times New Roman"/>
+          <w:sz w:val="28"/>
+          <w:szCs w:val="28"/>
+          <w:lang w:val="uk-UA"/>
+        </w:rPr>
+        <w:t xml:space="preserve"> Код 5-6 SQL-запитів (5 – «5 (90-95)», 6 – «5+ (&gt;95)») на вибірку даних з базового уявлення VIEW 3 (на основі алгоритму TEMPTABLE). Вибірка має містити поля згрупованих даних (GROUP BY) і функцій агрегації. Скріншот результатів виконання SQL-запитів до уявлення VIEW 3;</w:t>
+      </w:r>
+    </w:p>
+    <w:p>
+      <w:pPr>
+        <w:spacing w:after="0" w:line="240" w:lineRule="auto"/>
+        <w:ind w:firstLine="709"/>
+        <w:jc w:val="both"/>
+        <w:rPr>
+          <w:rFonts w:ascii="Times New Roman" w:hAnsi="Times New Roman" w:cs="Times New Roman"/>
+          <w:sz w:val="28"/>
+          <w:szCs w:val="28"/>
+          <w:lang w:val="uk-UA"/>
+        </w:rPr>
+      </w:pPr>
+    </w:p>
+    <w:p>
+      <w:pPr>
+        <w:spacing w:line="259" w:lineRule="auto"/>
+        <w:jc w:val="center"/>
+        <w:rPr>
+          <w:rFonts w:ascii="Times New Roman" w:hAnsi="Times New Roman" w:cs="Times New Roman"/>
+          <w:sz w:val="28"/>
+          <w:szCs w:val="28"/>
+          <w:lang w:val="uk-UA"/>
+        </w:rPr>
+      </w:pPr>
+      <w:r>
+        <w:rPr>
+          <w:rFonts w:ascii="Times New Roman" w:hAnsi="Times New Roman" w:cs="Times New Roman"/>
+          <w:noProof/>
+          <w:sz w:val="28"/>
+          <w:szCs w:val="28"/>
+          <w:lang w:val="uk-UA"/>
+        </w:rPr>
+        <w:drawing>
+          <wp:inline distT="0" distB="0" distL="0" distR="0" wp14:anchorId="643C540D" wp14:editId="0B0FEFF7">
+            <wp:extent cx="3246120" cy="1174918"/>
+            <wp:effectExtent l="0" t="0" r="0" b="6350"/>
+            <wp:docPr id="8" name="Рисунок 8"/>
+            <wp:cNvGraphicFramePr>
+              <a:graphicFrameLocks xmlns:a="http://schemas.openxmlformats.org/drawingml/2006/main" noChangeAspect="1"/>
+            </wp:cNvGraphicFramePr>
+            <a:graphic xmlns:a="http://schemas.openxmlformats.org/drawingml/2006/main">
+              <a:graphicData uri="http://schemas.openxmlformats.org/drawingml/2006/picture">
+                <pic:pic xmlns:pic="http://schemas.openxmlformats.org/drawingml/2006/picture">
+                  <pic:nvPicPr>
+                    <pic:cNvPr id="1" name=""/>
+                    <pic:cNvPicPr/>
+                  </pic:nvPicPr>
+                  <pic:blipFill>
+                    <a:blip r:embed="rId32"/>
+                    <a:stretch>
+                      <a:fillRect/>
+                    </a:stretch>
+                  </pic:blipFill>
+                  <pic:spPr>
+                    <a:xfrm>
+                      <a:off x="0" y="0"/>
+                      <a:ext cx="3260544" cy="1180139"/>
+                    </a:xfrm>
+                    <a:prstGeom prst="rect">
+                      <a:avLst/>
+                    </a:prstGeom>
+                  </pic:spPr>
+                </pic:pic>
+              </a:graphicData>
+            </a:graphic>
+          </wp:inline>
+        </w:drawing>
+      </w:r>
+    </w:p>
+    <w:p>
+      <w:pPr>
+        <w:spacing w:line="259" w:lineRule="auto"/>
+        <w:jc w:val="center"/>
+        <w:rPr>
+          <w:rFonts w:ascii="Times New Roman" w:hAnsi="Times New Roman" w:cs="Times New Roman"/>
+          <w:sz w:val="28"/>
+          <w:szCs w:val="28"/>
+          <w:lang w:val="uk-UA"/>
+        </w:rPr>
+      </w:pPr>
+      <w:r>
+        <w:rPr>
+          <w:rFonts w:ascii="Times New Roman" w:hAnsi="Times New Roman" w:cs="Times New Roman"/>
+          <w:sz w:val="28"/>
+          <w:szCs w:val="28"/>
+          <w:lang w:val="uk-UA"/>
+        </w:rPr>
+        <w:t>Рисунок 6.23 – Запит 1 (підрахунок користувачів за статтю)</w:t>
+      </w:r>
+    </w:p>
+    <w:p>
+      <w:pPr>
+        <w:spacing w:line="259" w:lineRule="auto"/>
+        <w:jc w:val="center"/>
+        <w:rPr>
+          <w:rFonts w:ascii="Times New Roman" w:hAnsi="Times New Roman" w:cs="Times New Roman"/>
+          <w:sz w:val="28"/>
+          <w:szCs w:val="28"/>
+          <w:lang w:val="uk-UA"/>
+        </w:rPr>
+      </w:pPr>
+    </w:p>
+    <w:p>
+      <w:pPr>
+        <w:spacing w:line="259" w:lineRule="auto"/>
+        <w:jc w:val="center"/>
+        <w:rPr>
+          <w:rFonts w:ascii="Times New Roman" w:hAnsi="Times New Roman" w:cs="Times New Roman"/>
+          <w:sz w:val="28"/>
+          <w:szCs w:val="28"/>
+          <w:lang w:val="uk-UA"/>
+        </w:rPr>
+      </w:pPr>
+      <w:r>
+        <w:rPr>
+          <w:rFonts w:ascii="Times New Roman" w:hAnsi="Times New Roman" w:cs="Times New Roman"/>
+          <w:noProof/>
+          <w:sz w:val="28"/>
+          <w:szCs w:val="28"/>
+          <w:lang w:val="uk-UA"/>
+        </w:rPr>
+        <w:drawing>
+          <wp:inline distT="0" distB="0" distL="0" distR="0" wp14:anchorId="3E7EFA49" wp14:editId="1D971A34">
+            <wp:extent cx="2346960" cy="3050534"/>
+            <wp:effectExtent l="0" t="0" r="0" b="0"/>
+            <wp:docPr id="9" name="Рисунок 9"/>
+            <wp:cNvGraphicFramePr>
+              <a:graphicFrameLocks xmlns:a="http://schemas.openxmlformats.org/drawingml/2006/main" noChangeAspect="1"/>
+            </wp:cNvGraphicFramePr>
+            <a:graphic xmlns:a="http://schemas.openxmlformats.org/drawingml/2006/main">
+              <a:graphicData uri="http://schemas.openxmlformats.org/drawingml/2006/picture">
+                <pic:pic xmlns:pic="http://schemas.openxmlformats.org/drawingml/2006/picture">
+                  <pic:nvPicPr>
+                    <pic:cNvPr id="1" name=""/>
+                    <pic:cNvPicPr/>
+                  </pic:nvPicPr>
+                  <pic:blipFill>
+                    <a:blip r:embed="rId33"/>
+                    <a:stretch>
+                      <a:fillRect/>
+                    </a:stretch>
+                  </pic:blipFill>
+                  <pic:spPr>
+                    <a:xfrm>
+                      <a:off x="0" y="0"/>
+                      <a:ext cx="2356648" cy="3063127"/>
+                    </a:xfrm>
+                    <a:prstGeom prst="rect">
+                      <a:avLst/>
+                    </a:prstGeom>
+                  </pic:spPr>
+                </pic:pic>
+              </a:graphicData>
+            </a:graphic>
+          </wp:inline>
+        </w:drawing>
+      </w:r>
+    </w:p>
+    <w:p>
+      <w:pPr>
+        <w:spacing w:line="259" w:lineRule="auto"/>
+        <w:jc w:val="center"/>
+        <w:rPr>
+          <w:rFonts w:ascii="Times New Roman" w:hAnsi="Times New Roman" w:cs="Times New Roman"/>
+          <w:sz w:val="28"/>
+          <w:szCs w:val="28"/>
+          <w:lang w:val="uk-UA"/>
+        </w:rPr>
+      </w:pPr>
+      <w:r>
+        <w:rPr>
+          <w:rFonts w:ascii="Times New Roman" w:hAnsi="Times New Roman" w:cs="Times New Roman"/>
+          <w:sz w:val="28"/>
+          <w:szCs w:val="28"/>
+          <w:lang w:val="uk-UA"/>
+        </w:rPr>
+        <w:t>Рисунок 6.24 – Запит 2 (підрахунок користувачів молодших 30 років)</w:t>
+      </w:r>
+    </w:p>
+    <w:p>
+      <w:pPr>
+        <w:spacing w:line="259" w:lineRule="auto"/>
+        <w:jc w:val="center"/>
+        <w:rPr>
+          <w:rFonts w:ascii="Times New Roman" w:hAnsi="Times New Roman" w:cs="Times New Roman"/>
+          <w:sz w:val="28"/>
+          <w:szCs w:val="28"/>
+          <w:lang w:val="uk-UA"/>
+        </w:rPr>
+      </w:pPr>
+    </w:p>
+    <w:p>
+      <w:pPr>
+        <w:spacing w:line="259" w:lineRule="auto"/>
+        <w:jc w:val="center"/>
+        <w:rPr>
+          <w:rFonts w:ascii="Times New Roman" w:hAnsi="Times New Roman" w:cs="Times New Roman"/>
+          <w:sz w:val="28"/>
+          <w:szCs w:val="28"/>
+          <w:lang w:val="uk-UA"/>
+        </w:rPr>
+      </w:pPr>
+      <w:r>
+        <w:rPr>
+          <w:rFonts w:ascii="Times New Roman" w:hAnsi="Times New Roman" w:cs="Times New Roman"/>
+          <w:sz w:val="28"/>
+          <w:szCs w:val="28"/>
+          <w:lang w:val="uk-UA"/>
+        </w:rPr>
+        <w:drawing>
+          <wp:inline distT="0" distB="0" distL="0" distR="0" wp14:anchorId="437911B5" wp14:editId="0E574EB9">
+            <wp:extent cx="2667000" cy="2043215"/>
+            <wp:effectExtent l="0" t="0" r="0" b="0"/>
+            <wp:docPr id="10" name="Рисунок 10"/>
+            <wp:cNvGraphicFramePr>
+              <a:graphicFrameLocks xmlns:a="http://schemas.openxmlformats.org/drawingml/2006/main" noChangeAspect="1"/>
+            </wp:cNvGraphicFramePr>
+            <a:graphic xmlns:a="http://schemas.openxmlformats.org/drawingml/2006/main">
+              <a:graphicData uri="http://schemas.openxmlformats.org/drawingml/2006/picture">
+                <pic:pic xmlns:pic="http://schemas.openxmlformats.org/drawingml/2006/picture">
+                  <pic:nvPicPr>
+                    <pic:cNvPr id="1" name=""/>
+                    <pic:cNvPicPr/>
+                  </pic:nvPicPr>
+                  <pic:blipFill>
+                    <a:blip r:embed="rId34"/>
+                    <a:stretch>
+                      <a:fillRect/>
+                    </a:stretch>
+                  </pic:blipFill>
+                  <pic:spPr>
+                    <a:xfrm>
+                      <a:off x="0" y="0"/>
+                      <a:ext cx="2688974" cy="2060049"/>
+                    </a:xfrm>
+                    <a:prstGeom prst="rect">
+                      <a:avLst/>
+                    </a:prstGeom>
+                  </pic:spPr>
+                </pic:pic>
+              </a:graphicData>
+            </a:graphic>
+          </wp:inline>
+        </w:drawing>
+      </w:r>
+    </w:p>
+    <w:p>
+      <w:pPr>
+        <w:spacing w:line="259" w:lineRule="auto"/>
+        <w:jc w:val="center"/>
+        <w:rPr>
+          <w:rFonts w:ascii="Times New Roman" w:hAnsi="Times New Roman" w:cs="Times New Roman"/>
+          <w:sz w:val="28"/>
+          <w:szCs w:val="28"/>
+          <w:lang w:val="uk-UA"/>
+        </w:rPr>
+      </w:pPr>
+      <w:r>
+        <w:rPr>
+          <w:rFonts w:ascii="Times New Roman" w:hAnsi="Times New Roman" w:cs="Times New Roman"/>
+          <w:sz w:val="28"/>
+          <w:szCs w:val="28"/>
+          <w:lang w:val="uk-UA"/>
+        </w:rPr>
+        <w:t xml:space="preserve">Рисунок 6.25 – Запит 3 (підрахунок </w:t>
+      </w:r>
+      <w:r>
+        <w:rPr>
+          <w:rFonts w:ascii="Times New Roman" w:hAnsi="Times New Roman" w:cs="Times New Roman"/>
+          <w:sz w:val="28"/>
+          <w:szCs w:val="28"/>
+          <w:lang w:val="uk-UA"/>
+        </w:rPr>
+        <w:t>корстувачів з різними статусами)</w:t>
+      </w:r>
+    </w:p>
+    <w:p>
+      <w:pPr>
+        <w:spacing w:line="259" w:lineRule="auto"/>
+        <w:jc w:val="center"/>
+        <w:rPr>
+          <w:rFonts w:ascii="Times New Roman" w:hAnsi="Times New Roman" w:cs="Times New Roman"/>
+          <w:sz w:val="28"/>
+          <w:szCs w:val="28"/>
+          <w:lang w:val="uk-UA"/>
+        </w:rPr>
+      </w:pPr>
+    </w:p>
+    <w:p>
+      <w:pPr>
+        <w:spacing w:line="259" w:lineRule="auto"/>
+        <w:jc w:val="center"/>
+        <w:rPr>
+          <w:rFonts w:ascii="Times New Roman" w:hAnsi="Times New Roman" w:cs="Times New Roman"/>
+          <w:sz w:val="28"/>
+          <w:szCs w:val="28"/>
+          <w:lang w:val="uk-UA"/>
+        </w:rPr>
+      </w:pPr>
+      <w:r>
+        <w:rPr>
+          <w:rFonts w:ascii="Times New Roman" w:hAnsi="Times New Roman" w:cs="Times New Roman"/>
+          <w:sz w:val="28"/>
+          <w:szCs w:val="28"/>
+          <w:lang w:val="uk-UA"/>
+        </w:rPr>
+        <w:drawing>
+          <wp:inline distT="0" distB="0" distL="0" distR="0" wp14:anchorId="40093786" wp14:editId="57723C9A">
+            <wp:extent cx="2369820" cy="1748814"/>
+            <wp:effectExtent l="0" t="0" r="0" b="3810"/>
+            <wp:docPr id="11" name="Рисунок 11"/>
+            <wp:cNvGraphicFramePr>
+              <a:graphicFrameLocks xmlns:a="http://schemas.openxmlformats.org/drawingml/2006/main" noChangeAspect="1"/>
+            </wp:cNvGraphicFramePr>
+            <a:graphic xmlns:a="http://schemas.openxmlformats.org/drawingml/2006/main">
+              <a:graphicData uri="http://schemas.openxmlformats.org/drawingml/2006/picture">
+                <pic:pic xmlns:pic="http://schemas.openxmlformats.org/drawingml/2006/picture">
+                  <pic:nvPicPr>
+                    <pic:cNvPr id="1" name=""/>
+                    <pic:cNvPicPr/>
+                  </pic:nvPicPr>
+                  <pic:blipFill>
+                    <a:blip r:embed="rId35"/>
+                    <a:stretch>
+                      <a:fillRect/>
+                    </a:stretch>
+                  </pic:blipFill>
+                  <pic:spPr>
+                    <a:xfrm>
+                      <a:off x="0" y="0"/>
+                      <a:ext cx="2379533" cy="1755982"/>
+                    </a:xfrm>
+                    <a:prstGeom prst="rect">
+                      <a:avLst/>
+                    </a:prstGeom>
+                  </pic:spPr>
+                </pic:pic>
+              </a:graphicData>
+            </a:graphic>
+          </wp:inline>
+        </w:drawing>
+      </w:r>
+    </w:p>
+    <w:p>
+      <w:pPr>
+        <w:spacing w:line="259" w:lineRule="auto"/>
+        <w:jc w:val="center"/>
+        <w:rPr>
+          <w:rFonts w:ascii="Times New Roman" w:hAnsi="Times New Roman" w:cs="Times New Roman"/>
+          <w:sz w:val="28"/>
+          <w:szCs w:val="28"/>
+          <w:lang w:val="uk-UA"/>
+        </w:rPr>
+      </w:pPr>
+      <w:r>
+        <w:rPr>
+          <w:rFonts w:ascii="Times New Roman" w:hAnsi="Times New Roman" w:cs="Times New Roman"/>
+          <w:sz w:val="28"/>
+          <w:szCs w:val="28"/>
+          <w:lang w:val="uk-UA"/>
+        </w:rPr>
+        <w:t>Рисунок 6.26 – Запит 4 (виведення максимального і мінімального віку)</w:t>
+      </w:r>
+    </w:p>
+    <w:p>
+      <w:pPr>
+        <w:spacing w:line="259" w:lineRule="auto"/>
+        <w:jc w:val="center"/>
+        <w:rPr>
+          <w:rFonts w:ascii="Times New Roman" w:hAnsi="Times New Roman" w:cs="Times New Roman"/>
+          <w:sz w:val="28"/>
+          <w:szCs w:val="28"/>
+          <w:lang w:val="uk-UA"/>
+        </w:rPr>
+      </w:pPr>
+    </w:p>
+    <w:p>
+      <w:pPr>
+        <w:spacing w:line="259" w:lineRule="auto"/>
+        <w:jc w:val="center"/>
+        <w:rPr>
+          <w:rFonts w:ascii="Times New Roman" w:hAnsi="Times New Roman" w:cs="Times New Roman"/>
+          <w:sz w:val="28"/>
+          <w:szCs w:val="28"/>
+          <w:lang w:val="uk-UA"/>
+        </w:rPr>
+      </w:pPr>
       <w:bookmarkStart w:id="1" w:name="_GoBack"/>
+      <w:r>
+        <w:rPr>
+          <w:rFonts w:ascii="Times New Roman" w:hAnsi="Times New Roman" w:cs="Times New Roman"/>
+          <w:sz w:val="28"/>
+          <w:szCs w:val="28"/>
+          <w:lang w:val="uk-UA"/>
+        </w:rPr>
+        <w:drawing>
+          <wp:inline distT="0" distB="0" distL="0" distR="0" wp14:anchorId="5D2EE038" wp14:editId="65D16E09">
+            <wp:extent cx="2407920" cy="2021744"/>
+            <wp:effectExtent l="0" t="0" r="0" b="0"/>
+            <wp:docPr id="13" name="Рисунок 13"/>
+            <wp:cNvGraphicFramePr>
+              <a:graphicFrameLocks xmlns:a="http://schemas.openxmlformats.org/drawingml/2006/main" noChangeAspect="1"/>
+            </wp:cNvGraphicFramePr>
+            <a:graphic xmlns:a="http://schemas.openxmlformats.org/drawingml/2006/main">
+              <a:graphicData uri="http://schemas.openxmlformats.org/drawingml/2006/picture">
+                <pic:pic xmlns:pic="http://schemas.openxmlformats.org/drawingml/2006/picture">
+                  <pic:nvPicPr>
+                    <pic:cNvPr id="1" name=""/>
+                    <pic:cNvPicPr/>
+                  </pic:nvPicPr>
+                  <pic:blipFill>
+                    <a:blip r:embed="rId36"/>
+                    <a:stretch>
+                      <a:fillRect/>
+                    </a:stretch>
+                  </pic:blipFill>
+                  <pic:spPr>
+                    <a:xfrm>
+                      <a:off x="0" y="0"/>
+                      <a:ext cx="2415399" cy="2028024"/>
+                    </a:xfrm>
+                    <a:prstGeom prst="rect">
+                      <a:avLst/>
+                    </a:prstGeom>
+                  </pic:spPr>
+                </pic:pic>
+              </a:graphicData>
+            </a:graphic>
+          </wp:inline>
+        </w:drawing>
+      </w:r>
       <w:bookmarkEnd w:id="1"/>
     </w:p>
     <w:p>
       <w:pPr>
         <w:spacing w:line="259" w:lineRule="auto"/>
-        <w:rPr>
-          <w:rFonts w:ascii="Times New Roman" w:hAnsi="Times New Roman" w:cs="Times New Roman"/>
-          <w:sz w:val="28"/>
-          <w:szCs w:val="28"/>
-          <w:lang w:val="uk-UA"/>
-        </w:rPr>
-      </w:pPr>
-      <w:r>
-        <w:rPr>
-          <w:rFonts w:ascii="Times New Roman" w:hAnsi="Times New Roman" w:cs="Times New Roman"/>
-          <w:sz w:val="28"/>
-          <w:szCs w:val="28"/>
-          <w:lang w:val="uk-UA"/>
-        </w:rPr>
-        <w:br w:type="page"/>
-      </w:r>
-    </w:p>
-    <w:p>
-      <w:pPr>
-        <w:spacing w:after="200" w:line="360" w:lineRule="auto"/>
-        <w:rPr>
-          <w:rFonts w:ascii="Times New Roman" w:hAnsi="Times New Roman" w:cs="Times New Roman"/>
-          <w:sz w:val="28"/>
-          <w:szCs w:val="28"/>
-          <w:lang w:val="uk-UA"/>
-        </w:rPr>
-      </w:pPr>
+        <w:jc w:val="center"/>
+        <w:rPr>
+          <w:rFonts w:ascii="Times New Roman" w:hAnsi="Times New Roman" w:cs="Times New Roman"/>
+          <w:sz w:val="28"/>
+          <w:szCs w:val="28"/>
+          <w:lang w:val="uk-UA"/>
+        </w:rPr>
+      </w:pPr>
+      <w:r>
+        <w:rPr>
+          <w:rFonts w:ascii="Times New Roman" w:hAnsi="Times New Roman" w:cs="Times New Roman"/>
+          <w:sz w:val="28"/>
+          <w:szCs w:val="28"/>
+          <w:lang w:val="uk-UA"/>
+        </w:rPr>
+        <w:t>Рисунок 6.27 – Запит 5 (виведення середнього віку чоловіків і жінок)</w:t>
+      </w:r>
+    </w:p>
+    <w:p>
+      <w:pPr>
+        <w:spacing w:line="259" w:lineRule="auto"/>
+        <w:jc w:val="center"/>
+        <w:rPr>
+          <w:rFonts w:ascii="Times New Roman" w:hAnsi="Times New Roman" w:cs="Times New Roman"/>
+          <w:sz w:val="28"/>
+          <w:szCs w:val="28"/>
+          <w:lang w:val="uk-UA"/>
+        </w:rPr>
+      </w:pPr>
+    </w:p>
+    <w:p>
+      <w:pPr>
+        <w:spacing w:line="259" w:lineRule="auto"/>
+        <w:jc w:val="center"/>
+        <w:rPr>
+          <w:rFonts w:ascii="Times New Roman" w:hAnsi="Times New Roman" w:cs="Times New Roman"/>
+          <w:sz w:val="28"/>
+          <w:szCs w:val="28"/>
+          <w:lang w:val="uk-UA"/>
+        </w:rPr>
+      </w:pPr>
+      <w:r>
+        <w:rPr>
+          <w:rFonts w:ascii="Times New Roman" w:hAnsi="Times New Roman" w:cs="Times New Roman"/>
+          <w:sz w:val="28"/>
+          <w:szCs w:val="28"/>
+          <w:lang w:val="uk-UA"/>
+        </w:rPr>
+        <w:drawing>
+          <wp:inline distT="0" distB="0" distL="0" distR="0" wp14:anchorId="3B7CDB2B" wp14:editId="64A715A3">
+            <wp:extent cx="2827020" cy="1760496"/>
+            <wp:effectExtent l="0" t="0" r="0" b="0"/>
+            <wp:docPr id="14" name="Рисунок 14"/>
+            <wp:cNvGraphicFramePr>
+              <a:graphicFrameLocks xmlns:a="http://schemas.openxmlformats.org/drawingml/2006/main" noChangeAspect="1"/>
+            </wp:cNvGraphicFramePr>
+            <a:graphic xmlns:a="http://schemas.openxmlformats.org/drawingml/2006/main">
+              <a:graphicData uri="http://schemas.openxmlformats.org/drawingml/2006/picture">
+                <pic:pic xmlns:pic="http://schemas.openxmlformats.org/drawingml/2006/picture">
+                  <pic:nvPicPr>
+                    <pic:cNvPr id="1" name=""/>
+                    <pic:cNvPicPr/>
+                  </pic:nvPicPr>
+                  <pic:blipFill>
+                    <a:blip r:embed="rId37"/>
+                    <a:stretch>
+                      <a:fillRect/>
+                    </a:stretch>
+                  </pic:blipFill>
+                  <pic:spPr>
+                    <a:xfrm>
+                      <a:off x="0" y="0"/>
+                      <a:ext cx="2837657" cy="1767120"/>
+                    </a:xfrm>
+                    <a:prstGeom prst="rect">
+                      <a:avLst/>
+                    </a:prstGeom>
+                  </pic:spPr>
+                </pic:pic>
+              </a:graphicData>
+            </a:graphic>
+          </wp:inline>
+        </w:drawing>
+      </w:r>
+    </w:p>
+    <w:p>
+      <w:pPr>
+        <w:spacing w:line="259" w:lineRule="auto"/>
+        <w:jc w:val="center"/>
+        <w:rPr>
+          <w:rFonts w:ascii="Times New Roman" w:hAnsi="Times New Roman" w:cs="Times New Roman"/>
+          <w:sz w:val="28"/>
+          <w:szCs w:val="28"/>
+          <w:lang w:val="uk-UA"/>
+        </w:rPr>
+      </w:pPr>
+      <w:r>
+        <w:rPr>
+          <w:rFonts w:ascii="Times New Roman" w:hAnsi="Times New Roman" w:cs="Times New Roman"/>
+          <w:sz w:val="28"/>
+          <w:szCs w:val="28"/>
+          <w:lang w:val="uk-UA"/>
+        </w:rPr>
+        <w:t>Рисунок 6.27 – Запит 6 (підрахунок користувачів з номером, що починається на 11)</w:t>
+      </w:r>
+    </w:p>
+    <w:p>
+      <w:pPr>
+        <w:spacing w:line="259" w:lineRule="auto"/>
+        <w:jc w:val="center"/>
+        <w:rPr>
+          <w:rFonts w:ascii="Times New Roman" w:hAnsi="Times New Roman" w:cs="Times New Roman"/>
+          <w:sz w:val="28"/>
+          <w:szCs w:val="28"/>
+          <w:lang w:val="uk-UA"/>
+        </w:rPr>
+      </w:pPr>
+    </w:p>
+    <w:p>
+      <w:pPr>
+        <w:spacing w:after="0" w:line="240" w:lineRule="auto"/>
+        <w:ind w:firstLine="709"/>
+        <w:jc w:val="both"/>
+        <w:rPr>
+          <w:rFonts w:ascii="Times New Roman" w:hAnsi="Times New Roman" w:cs="Times New Roman"/>
+          <w:sz w:val="28"/>
+          <w:szCs w:val="28"/>
+          <w:lang w:val="uk-UA"/>
+        </w:rPr>
+      </w:pPr>
+      <w:r>
+        <w:rPr>
+          <w:rFonts w:ascii="Times New Roman" w:hAnsi="Times New Roman" w:cs="Times New Roman"/>
+          <w:b/>
+          <w:sz w:val="28"/>
+          <w:szCs w:val="28"/>
+          <w:lang w:val="uk-UA"/>
+        </w:rPr>
+        <w:t xml:space="preserve">6.3.7 </w:t>
+      </w:r>
+      <w:r>
+        <w:rPr>
+          <w:rFonts w:ascii="Times New Roman" w:hAnsi="Times New Roman" w:cs="Times New Roman"/>
+          <w:sz w:val="28"/>
+          <w:szCs w:val="28"/>
+          <w:lang w:val="uk-UA"/>
+        </w:rPr>
+        <w:t>К</w:t>
+      </w:r>
+      <w:r>
+        <w:rPr>
+          <w:rFonts w:ascii="Times New Roman" w:hAnsi="Times New Roman" w:cs="Times New Roman"/>
+          <w:sz w:val="28"/>
+          <w:szCs w:val="28"/>
+          <w:lang w:val="uk-UA"/>
+        </w:rPr>
+        <w:t>од SQL-запиту CREATE VIEW, який створює уявлення VIEW 4 на основі базового уявлення VIEW 3 й використовує алгоритм TEMPTABLE;</w:t>
+      </w:r>
+      <w:r>
+        <w:rPr>
+          <w:rFonts w:ascii="Times New Roman" w:hAnsi="Times New Roman" w:cs="Times New Roman"/>
+          <w:sz w:val="28"/>
+          <w:szCs w:val="28"/>
+          <w:lang w:val="uk-UA"/>
+        </w:rPr>
+        <w:t xml:space="preserve"> View4 будується на основі попереднього відбираючи дані чоловіків, зареєстрованих пізніше 2011-01-01 року.</w:t>
+      </w:r>
+    </w:p>
+    <w:p>
+      <w:pPr>
+        <w:spacing w:line="259" w:lineRule="auto"/>
+        <w:rPr>
+          <w:rFonts w:ascii="Times New Roman" w:hAnsi="Times New Roman" w:cs="Times New Roman"/>
+          <w:b/>
+          <w:sz w:val="28"/>
+          <w:szCs w:val="28"/>
+          <w:lang w:val="uk-UA"/>
+        </w:rPr>
+      </w:pPr>
+      <w:r>
+        <w:rPr>
+          <w:noProof/>
+          <w:lang w:val="uk-UA"/>
+        </w:rPr>
+        <w:lastRenderedPageBreak/>
+        <w:drawing>
+          <wp:inline distT="0" distB="0" distL="0" distR="0" wp14:anchorId="34D7BD43" wp14:editId="6F56FC0F">
+            <wp:extent cx="5940425" cy="3980815"/>
+            <wp:effectExtent l="0" t="0" r="3175" b="635"/>
+            <wp:docPr id="15" name="Рисунок 15"/>
+            <wp:cNvGraphicFramePr>
+              <a:graphicFrameLocks xmlns:a="http://schemas.openxmlformats.org/drawingml/2006/main" noChangeAspect="1"/>
+            </wp:cNvGraphicFramePr>
+            <a:graphic xmlns:a="http://schemas.openxmlformats.org/drawingml/2006/main">
+              <a:graphicData uri="http://schemas.openxmlformats.org/drawingml/2006/picture">
+                <pic:pic xmlns:pic="http://schemas.openxmlformats.org/drawingml/2006/picture">
+                  <pic:nvPicPr>
+                    <pic:cNvPr id="1" name=""/>
+                    <pic:cNvPicPr/>
+                  </pic:nvPicPr>
+                  <pic:blipFill>
+                    <a:blip r:embed="rId38"/>
+                    <a:stretch>
+                      <a:fillRect/>
+                    </a:stretch>
+                  </pic:blipFill>
+                  <pic:spPr>
+                    <a:xfrm>
+                      <a:off x="0" y="0"/>
+                      <a:ext cx="5940425" cy="3980815"/>
+                    </a:xfrm>
+                    <a:prstGeom prst="rect">
+                      <a:avLst/>
+                    </a:prstGeom>
+                  </pic:spPr>
+                </pic:pic>
+              </a:graphicData>
+            </a:graphic>
+          </wp:inline>
+        </w:drawing>
+      </w:r>
+    </w:p>
+    <w:p>
+      <w:pPr>
+        <w:spacing w:line="259" w:lineRule="auto"/>
+        <w:jc w:val="center"/>
+        <w:rPr>
+          <w:rFonts w:ascii="Times New Roman" w:hAnsi="Times New Roman" w:cs="Times New Roman"/>
+          <w:sz w:val="28"/>
+          <w:szCs w:val="28"/>
+          <w:lang w:val="uk-UA"/>
+        </w:rPr>
+      </w:pPr>
+      <w:r>
+        <w:rPr>
+          <w:rFonts w:ascii="Times New Roman" w:hAnsi="Times New Roman" w:cs="Times New Roman"/>
+          <w:sz w:val="28"/>
+          <w:szCs w:val="28"/>
+          <w:lang w:val="uk-UA"/>
+        </w:rPr>
+        <w:t>Рисунок 6.28 – Створення представлення view4 на основі view3</w:t>
+      </w:r>
+    </w:p>
+    <w:p>
+      <w:pPr>
+        <w:spacing w:line="259" w:lineRule="auto"/>
+        <w:rPr>
+          <w:rFonts w:ascii="Times New Roman" w:hAnsi="Times New Roman" w:cs="Times New Roman"/>
+          <w:sz w:val="28"/>
+          <w:szCs w:val="28"/>
+          <w:lang w:val="uk-UA"/>
+        </w:rPr>
+      </w:pPr>
+    </w:p>
+    <w:p>
+      <w:pPr>
+        <w:spacing w:after="0" w:line="240" w:lineRule="auto"/>
+        <w:ind w:firstLine="709"/>
+        <w:jc w:val="both"/>
+        <w:rPr>
+          <w:rFonts w:ascii="Times New Roman" w:hAnsi="Times New Roman" w:cs="Times New Roman"/>
+          <w:sz w:val="28"/>
+          <w:szCs w:val="28"/>
+          <w:lang w:val="uk-UA"/>
+        </w:rPr>
+      </w:pPr>
+      <w:r>
+        <w:rPr>
+          <w:rFonts w:ascii="Times New Roman" w:hAnsi="Times New Roman" w:cs="Times New Roman"/>
+          <w:sz w:val="28"/>
+          <w:szCs w:val="28"/>
+          <w:lang w:val="uk-UA"/>
+        </w:rPr>
+        <w:t>6.3.8 К</w:t>
+      </w:r>
+      <w:r>
+        <w:rPr>
+          <w:rFonts w:ascii="Times New Roman" w:hAnsi="Times New Roman" w:cs="Times New Roman"/>
+          <w:sz w:val="28"/>
+          <w:szCs w:val="28"/>
+          <w:lang w:val="uk-UA"/>
+        </w:rPr>
+        <w:t>од 5-6 SQL-запитів (5 – «5 (90-95)», 6 – «5+ (&gt;95)») на вибірку даних з уявлення VIEW 4 (на основі алгоритму TEMPTABLE). Скріншот результатів виконання SQL-запитів до уявлення VIEW 4;</w:t>
+      </w:r>
+    </w:p>
+    <w:p>
+      <w:pPr>
+        <w:spacing w:line="259" w:lineRule="auto"/>
+        <w:rPr>
+          <w:rFonts w:ascii="Times New Roman" w:hAnsi="Times New Roman" w:cs="Times New Roman"/>
+          <w:sz w:val="28"/>
+          <w:szCs w:val="28"/>
+          <w:lang w:val="uk-UA"/>
+        </w:rPr>
+      </w:pPr>
+    </w:p>
+    <w:p>
+      <w:pPr>
+        <w:spacing w:line="259" w:lineRule="auto"/>
+        <w:jc w:val="center"/>
+        <w:rPr>
+          <w:rFonts w:ascii="Times New Roman" w:hAnsi="Times New Roman" w:cs="Times New Roman"/>
+          <w:sz w:val="28"/>
+          <w:szCs w:val="28"/>
+          <w:lang w:val="uk-UA"/>
+        </w:rPr>
+      </w:pPr>
+      <w:r>
+        <w:rPr>
+          <w:rFonts w:ascii="Times New Roman" w:hAnsi="Times New Roman" w:cs="Times New Roman"/>
+          <w:sz w:val="28"/>
+          <w:szCs w:val="28"/>
+          <w:lang w:val="uk-UA"/>
+        </w:rPr>
+        <w:drawing>
+          <wp:inline distT="0" distB="0" distL="0" distR="0" wp14:anchorId="42239493" wp14:editId="708BBE0C">
+            <wp:extent cx="4880154" cy="2346960"/>
+            <wp:effectExtent l="0" t="0" r="0" b="0"/>
+            <wp:docPr id="16" name="Рисунок 16"/>
+            <wp:cNvGraphicFramePr>
+              <a:graphicFrameLocks xmlns:a="http://schemas.openxmlformats.org/drawingml/2006/main" noChangeAspect="1"/>
+            </wp:cNvGraphicFramePr>
+            <a:graphic xmlns:a="http://schemas.openxmlformats.org/drawingml/2006/main">
+              <a:graphicData uri="http://schemas.openxmlformats.org/drawingml/2006/picture">
+                <pic:pic xmlns:pic="http://schemas.openxmlformats.org/drawingml/2006/picture">
+                  <pic:nvPicPr>
+                    <pic:cNvPr id="1" name=""/>
+                    <pic:cNvPicPr/>
+                  </pic:nvPicPr>
+                  <pic:blipFill>
+                    <a:blip r:embed="rId39"/>
+                    <a:stretch>
+                      <a:fillRect/>
+                    </a:stretch>
+                  </pic:blipFill>
+                  <pic:spPr>
+                    <a:xfrm>
+                      <a:off x="0" y="0"/>
+                      <a:ext cx="4882906" cy="2348284"/>
+                    </a:xfrm>
+                    <a:prstGeom prst="rect">
+                      <a:avLst/>
+                    </a:prstGeom>
+                  </pic:spPr>
+                </pic:pic>
+              </a:graphicData>
+            </a:graphic>
+          </wp:inline>
+        </w:drawing>
+      </w:r>
+    </w:p>
+    <w:p>
+      <w:pPr>
+        <w:spacing w:line="259" w:lineRule="auto"/>
+        <w:jc w:val="center"/>
+        <w:rPr>
+          <w:rFonts w:ascii="Times New Roman" w:hAnsi="Times New Roman" w:cs="Times New Roman"/>
+          <w:sz w:val="28"/>
+          <w:szCs w:val="28"/>
+          <w:lang w:val="uk-UA"/>
+        </w:rPr>
+      </w:pPr>
+      <w:r>
+        <w:rPr>
+          <w:rFonts w:ascii="Times New Roman" w:hAnsi="Times New Roman" w:cs="Times New Roman"/>
+          <w:sz w:val="28"/>
+          <w:szCs w:val="28"/>
+          <w:lang w:val="uk-UA"/>
+        </w:rPr>
+        <w:t>Рисунок 6.29 – Запит 1 (вивести чоловіків ім’я яких починається з букви А та мають вік старше 85 років)</w:t>
+      </w:r>
+    </w:p>
+    <w:p>
+      <w:pPr>
+        <w:spacing w:line="259" w:lineRule="auto"/>
+        <w:jc w:val="center"/>
+        <w:rPr>
+          <w:rFonts w:ascii="Times New Roman" w:hAnsi="Times New Roman" w:cs="Times New Roman"/>
+          <w:sz w:val="28"/>
+          <w:szCs w:val="28"/>
+          <w:lang w:val="uk-UA"/>
+        </w:rPr>
+      </w:pPr>
+      <w:r>
+        <w:rPr>
+          <w:rFonts w:ascii="Times New Roman" w:hAnsi="Times New Roman" w:cs="Times New Roman"/>
+          <w:sz w:val="28"/>
+          <w:szCs w:val="28"/>
+          <w:lang w:val="uk-UA"/>
+        </w:rPr>
+        <w:lastRenderedPageBreak/>
+        <w:drawing>
+          <wp:inline distT="0" distB="0" distL="0" distR="0" wp14:anchorId="53B81BCA" wp14:editId="4DE003CD">
+            <wp:extent cx="4244340" cy="1527146"/>
+            <wp:effectExtent l="0" t="0" r="3810" b="0"/>
+            <wp:docPr id="17" name="Рисунок 17"/>
+            <wp:cNvGraphicFramePr>
+              <a:graphicFrameLocks xmlns:a="http://schemas.openxmlformats.org/drawingml/2006/main" noChangeAspect="1"/>
+            </wp:cNvGraphicFramePr>
+            <a:graphic xmlns:a="http://schemas.openxmlformats.org/drawingml/2006/main">
+              <a:graphicData uri="http://schemas.openxmlformats.org/drawingml/2006/picture">
+                <pic:pic xmlns:pic="http://schemas.openxmlformats.org/drawingml/2006/picture">
+                  <pic:nvPicPr>
+                    <pic:cNvPr id="1" name=""/>
+                    <pic:cNvPicPr/>
+                  </pic:nvPicPr>
+                  <pic:blipFill>
+                    <a:blip r:embed="rId40"/>
+                    <a:stretch>
+                      <a:fillRect/>
+                    </a:stretch>
+                  </pic:blipFill>
+                  <pic:spPr>
+                    <a:xfrm>
+                      <a:off x="0" y="0"/>
+                      <a:ext cx="4255672" cy="1531223"/>
+                    </a:xfrm>
+                    <a:prstGeom prst="rect">
+                      <a:avLst/>
+                    </a:prstGeom>
+                  </pic:spPr>
+                </pic:pic>
+              </a:graphicData>
+            </a:graphic>
+          </wp:inline>
+        </w:drawing>
+      </w:r>
+    </w:p>
+    <w:p>
+      <w:pPr>
+        <w:spacing w:line="259" w:lineRule="auto"/>
+        <w:jc w:val="center"/>
+        <w:rPr>
+          <w:rFonts w:ascii="Times New Roman" w:hAnsi="Times New Roman" w:cs="Times New Roman"/>
+          <w:sz w:val="28"/>
+          <w:szCs w:val="28"/>
+          <w:lang w:val="uk-UA"/>
+        </w:rPr>
+      </w:pPr>
+      <w:r>
+        <w:rPr>
+          <w:rFonts w:ascii="Times New Roman" w:hAnsi="Times New Roman" w:cs="Times New Roman"/>
+          <w:sz w:val="28"/>
+          <w:szCs w:val="28"/>
+          <w:lang w:val="uk-UA"/>
+        </w:rPr>
+        <w:t>Рисунок 6.30 – Запит 2 (підрахунок чоловіків віком від 20 до 30 років)</w:t>
+      </w:r>
+    </w:p>
+    <w:p>
+      <w:pPr>
+        <w:spacing w:line="259" w:lineRule="auto"/>
+        <w:jc w:val="center"/>
+        <w:rPr>
+          <w:rFonts w:ascii="Times New Roman" w:hAnsi="Times New Roman" w:cs="Times New Roman"/>
+          <w:sz w:val="28"/>
+          <w:szCs w:val="28"/>
+          <w:lang w:val="uk-UA"/>
+        </w:rPr>
+      </w:pPr>
+    </w:p>
+    <w:p>
+      <w:pPr>
+        <w:spacing w:line="259" w:lineRule="auto"/>
+        <w:jc w:val="center"/>
+        <w:rPr>
+          <w:rFonts w:ascii="Times New Roman" w:hAnsi="Times New Roman" w:cs="Times New Roman"/>
+          <w:sz w:val="28"/>
+          <w:szCs w:val="28"/>
+          <w:lang w:val="uk-UA"/>
+        </w:rPr>
+      </w:pPr>
+      <w:r>
+        <w:rPr>
+          <w:rFonts w:ascii="Times New Roman" w:hAnsi="Times New Roman" w:cs="Times New Roman"/>
+          <w:sz w:val="28"/>
+          <w:szCs w:val="28"/>
+          <w:lang w:val="uk-UA"/>
+        </w:rPr>
+        <w:drawing>
+          <wp:inline distT="0" distB="0" distL="0" distR="0" wp14:anchorId="011B10AE" wp14:editId="45EBD106">
+            <wp:extent cx="5097780" cy="1618429"/>
+            <wp:effectExtent l="0" t="0" r="7620" b="1270"/>
+            <wp:docPr id="18" name="Рисунок 18"/>
+            <wp:cNvGraphicFramePr>
+              <a:graphicFrameLocks xmlns:a="http://schemas.openxmlformats.org/drawingml/2006/main" noChangeAspect="1"/>
+            </wp:cNvGraphicFramePr>
+            <a:graphic xmlns:a="http://schemas.openxmlformats.org/drawingml/2006/main">
+              <a:graphicData uri="http://schemas.openxmlformats.org/drawingml/2006/picture">
+                <pic:pic xmlns:pic="http://schemas.openxmlformats.org/drawingml/2006/picture">
+                  <pic:nvPicPr>
+                    <pic:cNvPr id="1" name=""/>
+                    <pic:cNvPicPr/>
+                  </pic:nvPicPr>
+                  <pic:blipFill>
+                    <a:blip r:embed="rId41"/>
+                    <a:stretch>
+                      <a:fillRect/>
+                    </a:stretch>
+                  </pic:blipFill>
+                  <pic:spPr>
+                    <a:xfrm>
+                      <a:off x="0" y="0"/>
+                      <a:ext cx="5111024" cy="1622634"/>
+                    </a:xfrm>
+                    <a:prstGeom prst="rect">
+                      <a:avLst/>
+                    </a:prstGeom>
+                  </pic:spPr>
+                </pic:pic>
+              </a:graphicData>
+            </a:graphic>
+          </wp:inline>
+        </w:drawing>
+      </w:r>
+    </w:p>
+    <w:p>
+      <w:pPr>
+        <w:spacing w:line="259" w:lineRule="auto"/>
+        <w:jc w:val="center"/>
+        <w:rPr>
+          <w:rFonts w:ascii="Times New Roman" w:hAnsi="Times New Roman" w:cs="Times New Roman"/>
+          <w:sz w:val="28"/>
+          <w:szCs w:val="28"/>
+          <w:lang w:val="uk-UA"/>
+        </w:rPr>
+      </w:pPr>
+      <w:r>
+        <w:rPr>
+          <w:rFonts w:ascii="Times New Roman" w:hAnsi="Times New Roman" w:cs="Times New Roman"/>
+          <w:sz w:val="28"/>
+          <w:szCs w:val="28"/>
+          <w:lang w:val="uk-UA"/>
+        </w:rPr>
+        <w:t>Рисунок 6.31 – Запит 3 (вивести дані про користувача зі статусом «адмін»</w:t>
+      </w:r>
+    </w:p>
+    <w:p>
+      <w:pPr>
+        <w:spacing w:line="259" w:lineRule="auto"/>
+        <w:jc w:val="center"/>
+        <w:rPr>
+          <w:rFonts w:ascii="Times New Roman" w:hAnsi="Times New Roman" w:cs="Times New Roman"/>
+          <w:sz w:val="28"/>
+          <w:szCs w:val="28"/>
+          <w:lang w:val="uk-UA"/>
+        </w:rPr>
+      </w:pPr>
+    </w:p>
+    <w:p>
+      <w:pPr>
+        <w:spacing w:line="259" w:lineRule="auto"/>
+        <w:jc w:val="center"/>
+        <w:rPr>
+          <w:rFonts w:ascii="Times New Roman" w:hAnsi="Times New Roman" w:cs="Times New Roman"/>
+          <w:sz w:val="28"/>
+          <w:szCs w:val="28"/>
+          <w:lang w:val="uk-UA"/>
+        </w:rPr>
+      </w:pPr>
+      <w:r>
+        <w:rPr>
+          <w:rFonts w:ascii="Times New Roman" w:hAnsi="Times New Roman" w:cs="Times New Roman"/>
+          <w:sz w:val="28"/>
+          <w:szCs w:val="28"/>
+          <w:lang w:val="uk-UA"/>
+        </w:rPr>
+        <w:drawing>
+          <wp:inline distT="0" distB="0" distL="0" distR="0" wp14:anchorId="18026D06" wp14:editId="6F50CBA5">
+            <wp:extent cx="4693920" cy="1432511"/>
+            <wp:effectExtent l="0" t="0" r="0" b="0"/>
+            <wp:docPr id="19" name="Рисунок 19"/>
+            <wp:cNvGraphicFramePr>
+              <a:graphicFrameLocks xmlns:a="http://schemas.openxmlformats.org/drawingml/2006/main" noChangeAspect="1"/>
+            </wp:cNvGraphicFramePr>
+            <a:graphic xmlns:a="http://schemas.openxmlformats.org/drawingml/2006/main">
+              <a:graphicData uri="http://schemas.openxmlformats.org/drawingml/2006/picture">
+                <pic:pic xmlns:pic="http://schemas.openxmlformats.org/drawingml/2006/picture">
+                  <pic:nvPicPr>
+                    <pic:cNvPr id="1" name=""/>
+                    <pic:cNvPicPr/>
+                  </pic:nvPicPr>
+                  <pic:blipFill>
+                    <a:blip r:embed="rId42"/>
+                    <a:stretch>
+                      <a:fillRect/>
+                    </a:stretch>
+                  </pic:blipFill>
+                  <pic:spPr>
+                    <a:xfrm>
+                      <a:off x="0" y="0"/>
+                      <a:ext cx="4736272" cy="1445436"/>
+                    </a:xfrm>
+                    <a:prstGeom prst="rect">
+                      <a:avLst/>
+                    </a:prstGeom>
+                  </pic:spPr>
+                </pic:pic>
+              </a:graphicData>
+            </a:graphic>
+          </wp:inline>
+        </w:drawing>
+      </w:r>
+    </w:p>
+    <w:p>
+      <w:pPr>
+        <w:spacing w:line="259" w:lineRule="auto"/>
+        <w:jc w:val="center"/>
+        <w:rPr>
+          <w:rFonts w:ascii="Times New Roman" w:hAnsi="Times New Roman" w:cs="Times New Roman"/>
+          <w:sz w:val="28"/>
+          <w:szCs w:val="28"/>
+          <w:lang w:val="uk-UA"/>
+        </w:rPr>
+      </w:pPr>
+      <w:r>
+        <w:rPr>
+          <w:rFonts w:ascii="Times New Roman" w:hAnsi="Times New Roman" w:cs="Times New Roman"/>
+          <w:sz w:val="28"/>
+          <w:szCs w:val="28"/>
+          <w:lang w:val="uk-UA"/>
+        </w:rPr>
+        <w:t>Рисунок 6.32 – Запит 4 (вивести останнього зареєстрованого користувача)</w:t>
+      </w:r>
+    </w:p>
+    <w:p>
+      <w:pPr>
+        <w:spacing w:line="259" w:lineRule="auto"/>
+        <w:jc w:val="center"/>
+        <w:rPr>
+          <w:rFonts w:ascii="Times New Roman" w:hAnsi="Times New Roman" w:cs="Times New Roman"/>
+          <w:sz w:val="28"/>
+          <w:szCs w:val="28"/>
+          <w:lang w:val="uk-UA"/>
+        </w:rPr>
+      </w:pPr>
+    </w:p>
+    <w:p>
+      <w:pPr>
+        <w:spacing w:line="259" w:lineRule="auto"/>
+        <w:jc w:val="center"/>
+        <w:rPr>
+          <w:rFonts w:ascii="Times New Roman" w:hAnsi="Times New Roman" w:cs="Times New Roman"/>
+          <w:sz w:val="28"/>
+          <w:szCs w:val="28"/>
+          <w:lang w:val="uk-UA"/>
+        </w:rPr>
+      </w:pPr>
+      <w:r>
+        <w:rPr>
+          <w:rFonts w:ascii="Times New Roman" w:hAnsi="Times New Roman" w:cs="Times New Roman"/>
+          <w:sz w:val="28"/>
+          <w:szCs w:val="28"/>
+          <w:lang w:val="uk-UA"/>
+        </w:rPr>
+        <w:drawing>
+          <wp:inline distT="0" distB="0" distL="0" distR="0" wp14:anchorId="50799D6D" wp14:editId="0648AA08">
+            <wp:extent cx="4716780" cy="1835284"/>
+            <wp:effectExtent l="0" t="0" r="7620" b="0"/>
+            <wp:docPr id="20" name="Рисунок 20"/>
+            <wp:cNvGraphicFramePr>
+              <a:graphicFrameLocks xmlns:a="http://schemas.openxmlformats.org/drawingml/2006/main" noChangeAspect="1"/>
+            </wp:cNvGraphicFramePr>
+            <a:graphic xmlns:a="http://schemas.openxmlformats.org/drawingml/2006/main">
+              <a:graphicData uri="http://schemas.openxmlformats.org/drawingml/2006/picture">
+                <pic:pic xmlns:pic="http://schemas.openxmlformats.org/drawingml/2006/picture">
+                  <pic:nvPicPr>
+                    <pic:cNvPr id="1" name=""/>
+                    <pic:cNvPicPr/>
+                  </pic:nvPicPr>
+                  <pic:blipFill>
+                    <a:blip r:embed="rId43"/>
+                    <a:stretch>
+                      <a:fillRect/>
+                    </a:stretch>
+                  </pic:blipFill>
+                  <pic:spPr>
+                    <a:xfrm>
+                      <a:off x="0" y="0"/>
+                      <a:ext cx="4733826" cy="1841916"/>
+                    </a:xfrm>
+                    <a:prstGeom prst="rect">
+                      <a:avLst/>
+                    </a:prstGeom>
+                  </pic:spPr>
+                </pic:pic>
+              </a:graphicData>
+            </a:graphic>
+          </wp:inline>
+        </w:drawing>
+      </w:r>
+    </w:p>
+    <w:p>
+      <w:pPr>
+        <w:spacing w:line="259" w:lineRule="auto"/>
+        <w:jc w:val="center"/>
+        <w:rPr>
+          <w:rFonts w:ascii="Times New Roman" w:hAnsi="Times New Roman" w:cs="Times New Roman"/>
+          <w:sz w:val="28"/>
+          <w:szCs w:val="28"/>
+          <w:lang w:val="uk-UA"/>
+        </w:rPr>
+      </w:pPr>
+      <w:r>
+        <w:rPr>
+          <w:rFonts w:ascii="Times New Roman" w:hAnsi="Times New Roman" w:cs="Times New Roman"/>
+          <w:sz w:val="28"/>
+          <w:szCs w:val="28"/>
+          <w:lang w:val="uk-UA"/>
+        </w:rPr>
+        <w:t>Рисунок 6.33 – Запит 5 (вивести загальну кількість вікових категорій)</w:t>
+      </w:r>
     </w:p>
     <w:p>
       <w:pPr>
@@ -3794,6 +5086,7 @@
           <w:sz w:val="28"/>
           <w:lang w:val="uk-UA"/>
         </w:rPr>
+        <w:lastRenderedPageBreak/>
         <w:t>Висновок:</w:t>
       </w:r>
     </w:p>
@@ -3842,16 +5135,25 @@
           <w:szCs w:val="28"/>
           <w:lang w:val="uk-UA"/>
         </w:rPr>
-        <w:t xml:space="preserve"> практичних навичок з розробки </w:t>
-      </w:r>
-      <w:r>
-        <w:rPr>
-          <w:rFonts w:ascii="Times New Roman" w:hAnsi="Times New Roman" w:cs="Times New Roman"/>
-          <w:sz w:val="28"/>
-          <w:szCs w:val="28"/>
-          <w:lang w:val="uk-UA"/>
-        </w:rPr>
-        <w:t>збережених процедур та функцій, що забезпечують бізнес-функції високонавантаженої системи зберігання даних. Опрацьовано всі типи операторів циклу, створено 20 збережених процедур, 16 функцій. Створені процедури та функції, що приймають та не приймають параметри. Досліджено вивід даних з процедури за допомогою глобальних змінних зі знаком @. Виконано створення 4 тимчасових таблиць з їх видаленням. Тимчасові таблиці побудовані як власноруч так і на основі інших таблиць (процедура calculate_price). Засвоєно роботу з курсорами, що використовується в кожній процедурі з циклом.</w:t>
+        <w:t xml:space="preserve"> практичних навичок роботи з представленнями. Досліджено основні переваги й недоліки популярних основних алгоритмів побудови представлень. </w:t>
+      </w:r>
+      <w:r>
+        <w:rPr>
+          <w:rFonts w:ascii="Times New Roman" w:hAnsi="Times New Roman" w:cs="Times New Roman"/>
+          <w:sz w:val="28"/>
+          <w:szCs w:val="28"/>
+          <w:lang w:val="uk-UA"/>
+        </w:rPr>
+        <w:t>Протестовано зміну даних в представлені на основі алгоритму merge, при внесені змін до батьківських даних.</w:t>
+      </w:r>
+      <w:r>
+        <w:rPr>
+          <w:rFonts w:ascii="Times New Roman" w:hAnsi="Times New Roman" w:cs="Times New Roman"/>
+          <w:sz w:val="28"/>
+          <w:szCs w:val="28"/>
+          <w:lang w:val="uk-UA"/>
+        </w:rPr>
+        <w:t xml:space="preserve"> Досліджено рівні ізоляції даних при різних іменованих підключеннях. Закріплено роботу з тимчасовими таблицями, способи їх створення. </w:t>
       </w:r>
     </w:p>
     <w:p>
@@ -7002,7 +8304,7 @@
   <w:style w:type="paragraph" w:default="1" w:styleId="a0">
     <w:name w:val="Normal"/>
     <w:qFormat/>
-    <w:rsid w:val="00004898"/>
+    <w:rsid w:val="00EB28F6"/>
     <w:pPr>
       <w:spacing w:line="256" w:lineRule="auto"/>
     </w:pPr>
@@ -7427,7 +8729,7 @@
 </file>
 
 <file path=customXml/itemProps1.xml><?xml version="1.0" encoding="utf-8"?>
-<ds:datastoreItem xmlns:ds="http://schemas.openxmlformats.org/officeDocument/2006/customXml" ds:itemID="{FDA7F8B0-8D7F-4CAC-9ECF-2D0D6B88CD74}">
+<ds:datastoreItem xmlns:ds="http://schemas.openxmlformats.org/officeDocument/2006/customXml" ds:itemID="{5FC6F4D1-87CF-43F0-BDFD-EB647FA56A95}">
   <ds:schemaRefs>
     <ds:schemaRef ds:uri="http://schemas.openxmlformats.org/officeDocument/2006/bibliography"/>
   </ds:schemaRefs>

</xml_diff>